<commit_message>
reviewed sections 3 and 4
</commit_message>
<xml_diff>
--- a/paper/MatthewBaldree_Capstone_Proposal_Baldree_Hill_Widhalm_20180321_FinalPaperDraft.docx
+++ b/paper/MatthewBaldree_Capstone_Proposal_Baldree_Hill_Widhalm_20180321_FinalPaperDraft.docx
@@ -1262,19 +1262,15 @@
       <w:r>
         <w:t xml:space="preserve"> that includes Litecoin, Vertcoin, Ethereum, and </w:t>
       </w:r>
-      <w:ins w:id="1" w:author="matt baldree" w:date="2018-03-31T17:04:00Z">
-        <w:r>
-          <w:t xml:space="preserve">their </w:t>
-        </w:r>
-      </w:ins>
+      <w:r>
+        <w:t xml:space="preserve">their </w:t>
+      </w:r>
       <w:r>
         <w:t>subsequent forks</w:t>
       </w:r>
-      <w:ins w:id="2" w:author="matt baldree" w:date="2018-03-31T17:04:00Z">
-        <w:r>
-          <w:t>, if any</w:t>
-        </w:r>
-      </w:ins>
+      <w:r>
+        <w:t>, if any</w:t>
+      </w:r>
       <w:r>
         <w:t>.</w:t>
       </w:r>
@@ -1287,11 +1283,9 @@
       <w:r>
         <w:t>00 cryptocurrencies to date</w:t>
       </w:r>
-      <w:ins w:id="3" w:author="matt baldree" w:date="2018-03-31T17:04:00Z">
-        <w:r>
-          <w:t xml:space="preserve"> and all are not shown on the timeline</w:t>
-        </w:r>
-      </w:ins>
+      <w:r>
+        <w:t xml:space="preserve"> and all are not shown on the timeline</w:t>
+      </w:r>
       <w:r>
         <w:t>.</w:t>
       </w:r>
@@ -1357,13 +1351,6 @@
         <w:rPr>
           <w:sz w:val="18"/>
         </w:rPr>
-        <w:pPrChange w:id="4" w:author="matt baldree" w:date="2018-03-31T17:05:00Z">
-          <w:pPr>
-            <w:spacing w:before="120"/>
-            <w:ind w:firstLine="0"/>
-            <w:jc w:val="center"/>
-          </w:pPr>
-        </w:pPrChange>
       </w:pPr>
       <w:r>
         <w:rPr>
@@ -1401,276 +1388,197 @@
     </w:p>
     <w:p>
       <w:pPr>
-        <w:ind w:firstLine="0"/>
-        <w:rPr>
-          <w:del w:id="5" w:author="matt baldree" w:date="2018-03-31T17:04:00Z"/>
-        </w:rPr>
-      </w:pPr>
+        <w:ind w:firstLine="270"/>
+      </w:pPr>
+      <w:r>
+        <w:t xml:space="preserve">Since the 1990s, numerous cryptographers and companies have repeatedly attempted to create digital currencies to compete with cash and credit. These attempts failed because their solutions were not substantially better than </w:t>
+      </w:r>
+      <w:r>
+        <w:t xml:space="preserve">the </w:t>
+      </w:r>
+      <w:r>
+        <w:t xml:space="preserve">current state </w:t>
+      </w:r>
+      <w:r>
+        <w:t xml:space="preserve">due to </w:t>
+      </w:r>
+      <w:r>
+        <w:t xml:space="preserve">several factors. 1) They relied </w:t>
+      </w:r>
+      <w:r>
+        <w:t xml:space="preserve">on </w:t>
+      </w:r>
+      <w:r>
+        <w:t xml:space="preserve">cryptographic certificates to tie parties to real-life identities. The hassle to acquire, install and use these certificates lowered the utility of these systems and therefore adoption. 2) They wanted merchants to adopt this new technology as opposed </w:t>
+      </w:r>
+      <w:r>
+        <w:t xml:space="preserve">to </w:t>
+      </w:r>
+      <w:r>
+        <w:t>going direct</w:t>
+      </w:r>
+      <w:r>
+        <w:t>ly</w:t>
+      </w:r>
+      <w:r>
+        <w:t xml:space="preserve"> to consumers. Incumbent solutions are entrenched and have money to defend their marketplace. 3) They solved the “double-spend” problem through a </w:t>
+      </w:r>
+      <w:r>
+        <w:t>third-party</w:t>
+      </w:r>
+      <w:r>
+        <w:t xml:space="preserve"> clearinghouse adding cost and time to the process. </w:t>
+      </w:r>
+      <w:r>
+        <w:t>With a</w:t>
+      </w:r>
+      <w:r>
+        <w:t>ll these systems</w:t>
+      </w:r>
+      <w:r>
+        <w:t xml:space="preserve">, they added innovation but did not improve the whole user experience as </w:t>
+      </w:r>
+      <w:r>
+        <w:t>still required a network of trust</w:t>
+      </w:r>
+      <w:r>
+        <w:t xml:space="preserve"> </w:t>
+      </w:r>
+      <w:r>
+        <w:t>[</w:t>
+      </w:r>
+      <w:r>
+        <w:t>1</w:t>
+      </w:r>
+      <w:r>
+        <w:t>3</w:t>
+      </w:r>
+      <w:r>
+        <w:t>]</w:t>
+      </w:r>
+      <w:r>
+        <w:t>.</w:t>
+      </w:r>
     </w:p>
     <w:p>
       <w:pPr>
         <w:ind w:firstLine="270"/>
       </w:pPr>
       <w:r>
-        <w:t xml:space="preserve">Since the 1990s, numerous cryptographers and companies have repeatedly attempted to create digital currencies to compete with cash and credit. These attempts failed because their solutions were not substantially better than </w:t>
+        <w:t>In 2008, after almost two years of development, an anonymous person</w:t>
+      </w:r>
+      <w:r>
+        <w:t xml:space="preserve"> or group under the alias</w:t>
+      </w:r>
+      <w:r>
+        <w:t xml:space="preserve"> </w:t>
+      </w:r>
+      <w:r>
+        <w:t>“</w:t>
+      </w:r>
+      <w:r>
+        <w:t>Satoshi Nakamoto</w:t>
+      </w:r>
+      <w:r>
+        <w:t>”</w:t>
+      </w:r>
+      <w:r>
+        <w:t xml:space="preserve"> released a white paper describing </w:t>
       </w:r>
       <w:r>
         <w:t xml:space="preserve">the </w:t>
       </w:r>
       <w:r>
-        <w:t xml:space="preserve">current state </w:t>
-      </w:r>
-      <w:r>
-        <w:t xml:space="preserve">due to </w:t>
-      </w:r>
-      <w:r>
-        <w:t xml:space="preserve">several factors. 1) They relied </w:t>
-      </w:r>
-      <w:r>
-        <w:t xml:space="preserve">on </w:t>
-      </w:r>
-      <w:r>
-        <w:t xml:space="preserve">cryptographic certificates to tie parties to real-life identities. The hassle to acquire, install and use these certificates lowered the utility of these systems and therefore adoption. 2) They wanted merchants to adopt this new technology as opposed </w:t>
-      </w:r>
-      <w:r>
-        <w:t xml:space="preserve">to </w:t>
-      </w:r>
-      <w:r>
-        <w:t>going direct</w:t>
-      </w:r>
-      <w:r>
-        <w:t>ly</w:t>
-      </w:r>
-      <w:r>
-        <w:t xml:space="preserve"> to consumers. Incumbent solutions are entrenched and have money to defend their marketplace. 3) They solved the “double-spend” problem through a </w:t>
-      </w:r>
-      <w:r>
-        <w:t>third-party</w:t>
-      </w:r>
-      <w:r>
-        <w:t xml:space="preserve"> clearinghouse adding cost and time to the process. </w:t>
-      </w:r>
-      <w:ins w:id="6" w:author="matt baldree" w:date="2018-03-31T17:05:00Z">
-        <w:r>
-          <w:t xml:space="preserve">With </w:t>
-        </w:r>
-      </w:ins>
-      <w:ins w:id="7" w:author="matt baldree" w:date="2018-03-31T17:06:00Z">
-        <w:r>
-          <w:t>a</w:t>
-        </w:r>
-      </w:ins>
-      <w:del w:id="8" w:author="matt baldree" w:date="2018-03-31T17:05:00Z">
-        <w:r>
-          <w:delText>A</w:delText>
-        </w:r>
-      </w:del>
-      <w:r>
-        <w:t>ll these systems</w:t>
-      </w:r>
-      <w:del w:id="9" w:author="matt baldree" w:date="2018-03-31T17:06:00Z">
-        <w:r>
-          <w:delText xml:space="preserve"> </w:delText>
-        </w:r>
-      </w:del>
-      <w:ins w:id="10" w:author="matt baldree" w:date="2018-03-31T17:06:00Z">
-        <w:r>
-          <w:t xml:space="preserve">, they added innovation but did not improve the whole user experience as </w:t>
-        </w:r>
-      </w:ins>
-      <w:r>
-        <w:t>still required a network of trust</w:t>
-      </w:r>
-      <w:del w:id="11" w:author="matt baldree" w:date="2018-03-31T17:06:00Z">
-        <w:r>
-          <w:delText xml:space="preserve">. In the end, these systems added innovation but did not improve the whole </w:delText>
-        </w:r>
-        <w:r>
-          <w:delText xml:space="preserve">user </w:delText>
-        </w:r>
-        <w:r>
-          <w:delText>experience</w:delText>
-        </w:r>
-      </w:del>
+        <w:t xml:space="preserve">production </w:t>
+      </w:r>
+      <w:r>
+        <w:t xml:space="preserve">of a </w:t>
+      </w:r>
+      <w:r>
+        <w:t xml:space="preserve">peer-to-peer electronic cash system named </w:t>
+      </w:r>
+      <w:r>
+        <w:t>B</w:t>
+      </w:r>
+      <w:r>
+        <w:t>itcoin</w:t>
+      </w:r>
       <w:r>
         <w:t xml:space="preserve"> </w:t>
       </w:r>
       <w:r>
-        <w:t>[</w:t>
-      </w:r>
-      <w:r>
-        <w:t>1</w:t>
-      </w:r>
-      <w:r>
-        <w:t>3</w:t>
-      </w:r>
-      <w:r>
-        <w:t>]</w:t>
-      </w:r>
-      <w:r>
-        <w:t>.</w:t>
+        <w:t>[14]</w:t>
+      </w:r>
+      <w:r>
+        <w:t>. This system allow</w:t>
+      </w:r>
+      <w:r>
+        <w:t>ed</w:t>
+      </w:r>
+      <w:r>
+        <w:t xml:space="preserve"> irreversible, secure, digital payments directly between parties through a non-trusted network built on cryptographic proof</w:t>
+      </w:r>
+      <w:r>
+        <w:t>-</w:t>
+      </w:r>
+      <w:r>
+        <w:t>of</w:t>
+      </w:r>
+      <w:r>
+        <w:t>-</w:t>
+      </w:r>
+      <w:r>
+        <w:t xml:space="preserve">work. Transactions are assembled and hashed by bitcoin nodes or miners that use CPU power to solve cryptographic puzzles for coin and or transaction rewards by adding blocks to the ledger </w:t>
+      </w:r>
+      <w:r>
+        <w:t xml:space="preserve">creating the </w:t>
+      </w:r>
+      <w:r>
+        <w:t>blockchain. Incentivizing</w:t>
+      </w:r>
+      <w:r>
+        <w:t>,</w:t>
+      </w:r>
+      <w:r>
+        <w:t xml:space="preserve"> miners to be honest</w:t>
+      </w:r>
+      <w:r>
+        <w:t>,</w:t>
+      </w:r>
+      <w:r>
+        <w:t xml:space="preserve"> keeps the network secured and introduces coins to the marketplace. </w:t>
+      </w:r>
+      <w:r>
+        <w:t xml:space="preserve">With Bitcoin, a maximum of 21 million coins will be minted. The network also rewards miners with fees which offset lack of coin rewards. Rewarded </w:t>
+      </w:r>
+      <w:r>
+        <w:lastRenderedPageBreak/>
+        <w:t>m</w:t>
+      </w:r>
+      <w:r>
+        <w:t>iners may sell or trade their coins for goods and services</w:t>
+      </w:r>
+      <w:r>
+        <w:t>. The network is secure</w:t>
+      </w:r>
+      <w:r>
+        <w:t xml:space="preserve"> a</w:t>
+      </w:r>
+      <w:r>
+        <w:t>s long as there are 51% honest nodes on the network</w:t>
+      </w:r>
+      <w:r>
+        <w:rPr>
+          <w:rStyle w:val="FootnoteReference"/>
+        </w:rPr>
+        <w:footnoteReference w:id="2"/>
+      </w:r>
+      <w:r>
+        <w:t xml:space="preserve">. </w:t>
       </w:r>
     </w:p>
     <w:p>
       <w:pPr>
-        <w:ind w:firstLine="270"/>
-      </w:pPr>
-      <w:r>
-        <w:t>In 2008, after almost two years of development, an anonymous person</w:t>
-      </w:r>
-      <w:r>
-        <w:t xml:space="preserve"> or group under the alias</w:t>
-      </w:r>
-      <w:r>
-        <w:t xml:space="preserve"> </w:t>
-      </w:r>
-      <w:r>
-        <w:t>“</w:t>
-      </w:r>
-      <w:r>
-        <w:t>Satoshi Nakamoto</w:t>
-      </w:r>
-      <w:r>
-        <w:t>”</w:t>
-      </w:r>
-      <w:r>
-        <w:t xml:space="preserve"> released a white paper describing </w:t>
-      </w:r>
-      <w:r>
-        <w:t xml:space="preserve">the </w:t>
-      </w:r>
-      <w:r>
-        <w:t xml:space="preserve">production </w:t>
-      </w:r>
-      <w:r>
-        <w:t xml:space="preserve">of a </w:t>
-      </w:r>
-      <w:r>
-        <w:t xml:space="preserve">peer-to-peer electronic cash system named </w:t>
-      </w:r>
-      <w:r>
-        <w:t>B</w:t>
-      </w:r>
-      <w:r>
-        <w:t>itcoin</w:t>
-      </w:r>
-      <w:r>
-        <w:t xml:space="preserve"> </w:t>
-      </w:r>
-      <w:r>
-        <w:t>[14]</w:t>
-      </w:r>
-      <w:r>
-        <w:t>. This system allow</w:t>
-      </w:r>
-      <w:ins w:id="12" w:author="matt baldree" w:date="2018-03-31T17:07:00Z">
-        <w:r>
-          <w:t>ed</w:t>
-        </w:r>
-      </w:ins>
-      <w:del w:id="13" w:author="matt baldree" w:date="2018-03-31T17:07:00Z">
-        <w:r>
-          <w:delText>s</w:delText>
-        </w:r>
-      </w:del>
-      <w:r>
-        <w:t xml:space="preserve"> irreversible, secure, digital payments directly between parties through a non-trusted network built on cryptographic proof</w:t>
-      </w:r>
-      <w:r>
-        <w:t>-</w:t>
-      </w:r>
-      <w:r>
-        <w:t>of</w:t>
-      </w:r>
-      <w:r>
-        <w:t>-</w:t>
-      </w:r>
-      <w:r>
-        <w:t xml:space="preserve">work. Transactions are assembled and hashed by bitcoin nodes or miners that use CPU power to solve cryptographic puzzles for coin and or transaction rewards by adding blocks to the ledger </w:t>
-      </w:r>
-      <w:r>
-        <w:t xml:space="preserve">creating the </w:t>
-      </w:r>
-      <w:r>
-        <w:t>blockchain. Incentivizing</w:t>
-      </w:r>
-      <w:r>
-        <w:t>,</w:t>
-      </w:r>
-      <w:r>
-        <w:t xml:space="preserve"> miners to be honest</w:t>
-      </w:r>
-      <w:r>
-        <w:t>,</w:t>
-      </w:r>
-      <w:r>
-        <w:t xml:space="preserve"> keeps the network secured and introduces coins to the marketplace. </w:t>
-      </w:r>
-      <w:ins w:id="14" w:author="matt baldree" w:date="2018-03-31T17:09:00Z">
-        <w:r>
-          <w:t xml:space="preserve">With Bitcoin, a maximum of 21 million coins will be minted. The network also rewards miners </w:t>
-        </w:r>
-      </w:ins>
-      <w:ins w:id="15" w:author="matt baldree" w:date="2018-03-31T17:10:00Z">
-        <w:r>
-          <w:t>with</w:t>
-        </w:r>
-      </w:ins>
-      <w:ins w:id="16" w:author="matt baldree" w:date="2018-03-31T17:09:00Z">
-        <w:r>
-          <w:t xml:space="preserve"> </w:t>
-        </w:r>
-      </w:ins>
-      <w:ins w:id="17" w:author="matt baldree" w:date="2018-03-31T17:10:00Z">
-        <w:r>
-          <w:t xml:space="preserve">fees which offset lack of coin rewards. Rewarded </w:t>
-        </w:r>
-        <w:r>
-          <w:lastRenderedPageBreak/>
-          <w:t>m</w:t>
-        </w:r>
-      </w:ins>
-      <w:del w:id="18" w:author="matt baldree" w:date="2018-03-31T17:10:00Z">
-        <w:r>
-          <w:delText>M</w:delText>
-        </w:r>
-      </w:del>
-      <w:r>
-        <w:t>iners may sell or trade their coins for goods and services</w:t>
-      </w:r>
-      <w:ins w:id="19" w:author="matt baldree" w:date="2018-03-31T17:11:00Z">
-        <w:r>
-          <w:t>. The network is secure</w:t>
-        </w:r>
-      </w:ins>
-      <w:del w:id="20" w:author="matt baldree" w:date="2018-03-31T17:11:00Z">
-        <w:r>
-          <w:delText xml:space="preserve"> and</w:delText>
-        </w:r>
-      </w:del>
-      <w:r>
-        <w:t xml:space="preserve"> a</w:t>
-      </w:r>
-      <w:r>
-        <w:t>s long as there are 51% honest nodes on the network</w:t>
-      </w:r>
-      <w:del w:id="21" w:author="matt baldree" w:date="2018-03-31T17:11:00Z">
-        <w:r>
-          <w:delText>, the system is secure</w:delText>
-        </w:r>
-      </w:del>
-      <w:r>
-        <w:rPr>
-          <w:rStyle w:val="FootnoteReference"/>
-        </w:rPr>
-        <w:footnoteReference w:id="2"/>
-      </w:r>
-      <w:r>
-        <w:t xml:space="preserve">. </w:t>
-      </w:r>
-    </w:p>
-    <w:p>
-      <w:pPr>
         <w:spacing w:after="160"/>
         <w:ind w:firstLine="274"/>
       </w:pPr>
@@ -1680,16 +1588,9 @@
       <w:r>
         <w:t xml:space="preserve">he </w:t>
       </w:r>
-      <w:ins w:id="22" w:author="matt baldree" w:date="2018-03-31T17:11:00Z">
-        <w:r>
-          <w:t>B</w:t>
-        </w:r>
-      </w:ins>
-      <w:del w:id="23" w:author="matt baldree" w:date="2018-03-31T17:11:00Z">
-        <w:r>
-          <w:delText>b</w:delText>
-        </w:r>
-      </w:del>
+      <w:r>
+        <w:t>B</w:t>
+      </w:r>
       <w:r>
         <w:t>itcoin network broadcast</w:t>
       </w:r>
@@ -1723,11 +1624,9 @@
       <w:r>
         <w:t>ctive nodes collect new transactions into a block and work to solve a computational puzzle or proof-of-work</w:t>
       </w:r>
-      <w:ins w:id="24" w:author="matt baldree" w:date="2018-03-31T17:11:00Z">
-        <w:r>
-          <w:t xml:space="preserve"> (POW)</w:t>
-        </w:r>
-      </w:ins>
+      <w:r>
+        <w:t xml:space="preserve"> (POW)</w:t>
+      </w:r>
       <w:r>
         <w:t xml:space="preserve"> for its block. </w:t>
       </w:r>
@@ -1761,11 +1660,9 @@
       <w:r>
         <w:t xml:space="preserve">will be accepted </w:t>
       </w:r>
-      <w:ins w:id="25" w:author="matt baldree" w:date="2018-03-31T17:12:00Z">
-        <w:r>
-          <w:t xml:space="preserve">by the network </w:t>
-        </w:r>
-      </w:ins>
+      <w:r>
+        <w:t xml:space="preserve">by the network </w:t>
+      </w:r>
       <w:r>
         <w:t xml:space="preserve">if all transactions are valid and </w:t>
       </w:r>
@@ -1778,38 +1675,18 @@
       <w:r>
         <w:t>t</w:t>
       </w:r>
-      <w:ins w:id="26" w:author="matt baldree" w:date="2018-03-31T17:12:00Z">
-        <w:r>
-          <w:t xml:space="preserve"> and </w:t>
-        </w:r>
-      </w:ins>
-      <w:del w:id="27" w:author="matt baldree" w:date="2018-03-31T17:12:00Z">
-        <w:r>
-          <w:delText xml:space="preserve"> </w:delText>
-        </w:r>
-        <w:r>
-          <w:delText xml:space="preserve">which </w:delText>
-        </w:r>
-      </w:del>
+      <w:r>
+        <w:t xml:space="preserve"> and </w:t>
+      </w:r>
       <w:r>
         <w:t xml:space="preserve">prevents </w:t>
       </w:r>
       <w:r>
         <w:t xml:space="preserve">double-spending. Today there are many derivatives of </w:t>
       </w:r>
-      <w:del w:id="28" w:author="matt baldree" w:date="2018-03-31T17:12:00Z">
-        <w:r>
-          <w:delText>B</w:delText>
-        </w:r>
-        <w:r>
-          <w:delText>itcoin</w:delText>
-        </w:r>
-      </w:del>
-      <w:ins w:id="29" w:author="matt baldree" w:date="2018-03-31T17:12:00Z">
-        <w:r>
-          <w:t>Bitcoin,</w:t>
-        </w:r>
-      </w:ins>
+      <w:r>
+        <w:t>Bitcoin,</w:t>
+      </w:r>
       <w:r>
         <w:t xml:space="preserve"> but the main principles of a decentralized peer-to-peer digital currency network remain the same</w:t>
       </w:r>
@@ -1889,13 +1766,6 @@
         <w:rPr>
           <w:sz w:val="18"/>
         </w:rPr>
-        <w:pPrChange w:id="30" w:author="matt baldree" w:date="2018-03-31T16:59:00Z">
-          <w:pPr>
-            <w:spacing w:before="120"/>
-            <w:ind w:firstLine="0"/>
-            <w:jc w:val="center"/>
-          </w:pPr>
-        </w:pPrChange>
       </w:pPr>
       <w:r>
         <w:rPr>
@@ -2017,9 +1887,6 @@
     <w:p>
       <w:pPr>
         <w:ind w:firstLine="270"/>
-        <w:rPr>
-          <w:ins w:id="31" w:author="matt baldree" w:date="2018-03-31T17:14:00Z"/>
-        </w:rPr>
       </w:pPr>
       <w:r>
         <w:t>Exchanges make money through transaction fees</w:t>
@@ -2066,19 +1933,12 @@
       <w:r>
         <w:t xml:space="preserve"> or even </w:t>
       </w:r>
-      <w:del w:id="32" w:author="matt baldree" w:date="2018-03-31T17:14:00Z">
-        <w:r>
-          <w:delText xml:space="preserve">his </w:delText>
-        </w:r>
-      </w:del>
-      <w:ins w:id="33" w:author="matt baldree" w:date="2018-03-31T17:14:00Z">
-        <w:r>
-          <w:t>their</w:t>
-        </w:r>
-        <w:r>
-          <w:t xml:space="preserve"> </w:t>
-        </w:r>
-      </w:ins>
+      <w:r>
+        <w:t>their</w:t>
+      </w:r>
+      <w:r>
+        <w:t xml:space="preserve"> </w:t>
+      </w:r>
       <w:r>
         <w:t>own local wallet</w:t>
       </w:r>
@@ -2102,75 +1962,45 @@
       <w:r>
         <w:t xml:space="preserve">is an application that supports storing and sending a digital asset such as bitcoin. Wallets can be </w:t>
       </w:r>
-      <w:ins w:id="34" w:author="matt baldree" w:date="2018-03-31T17:15:00Z">
-        <w:r>
-          <w:t xml:space="preserve">single purposed </w:t>
-        </w:r>
-      </w:ins>
+      <w:r>
+        <w:t xml:space="preserve">single purposed </w:t>
+      </w:r>
       <w:r>
         <w:t xml:space="preserve">for a single </w:t>
       </w:r>
       <w:r>
         <w:t xml:space="preserve">asset or </w:t>
       </w:r>
-      <w:ins w:id="35" w:author="matt baldree" w:date="2018-03-31T17:15:00Z">
-        <w:r>
-          <w:t>multi-purposed</w:t>
-        </w:r>
-      </w:ins>
-      <w:del w:id="36" w:author="matt baldree" w:date="2018-03-31T17:15:00Z">
-        <w:r>
-          <w:delText>support multiple assets</w:delText>
-        </w:r>
-      </w:del>
+      <w:r>
+        <w:t>multi-purposed</w:t>
+      </w:r>
       <w:r>
         <w:t xml:space="preserve"> like </w:t>
       </w:r>
-      <w:ins w:id="37" w:author="matt baldree" w:date="2018-03-31T17:15:00Z">
-        <w:r>
-          <w:t xml:space="preserve">the </w:t>
-        </w:r>
-      </w:ins>
+      <w:r>
+        <w:t xml:space="preserve">the </w:t>
+      </w:r>
       <w:r>
         <w:rPr>
           <w:i/>
-          <w:rPrChange w:id="38" w:author="matt baldree" w:date="2018-03-31T17:15:00Z">
-            <w:rPr/>
-          </w:rPrChange>
         </w:rPr>
         <w:t>Jaxx</w:t>
       </w:r>
-      <w:ins w:id="39" w:author="matt baldree" w:date="2018-03-31T17:15:00Z">
-        <w:r>
-          <w:t xml:space="preserve"> wallet</w:t>
-        </w:r>
-      </w:ins>
+      <w:r>
+        <w:t xml:space="preserve"> wallet</w:t>
+      </w:r>
       <w:r>
         <w:t xml:space="preserve">. </w:t>
       </w:r>
-      <w:ins w:id="40" w:author="matt baldree" w:date="2018-03-31T17:15:00Z">
-        <w:r>
-          <w:t>Wallets store p</w:t>
-        </w:r>
-      </w:ins>
-      <w:del w:id="41" w:author="matt baldree" w:date="2018-03-31T17:15:00Z">
-        <w:r>
-          <w:delText>P</w:delText>
-        </w:r>
-      </w:del>
+      <w:r>
+        <w:t>Wallets store p</w:t>
+      </w:r>
       <w:r>
         <w:t>ublic and private key pairs</w:t>
       </w:r>
-      <w:ins w:id="42" w:author="matt baldree" w:date="2018-03-31T17:16:00Z">
-        <w:r>
-          <w:t xml:space="preserve">. </w:t>
-        </w:r>
-      </w:ins>
-      <w:del w:id="43" w:author="matt baldree" w:date="2018-03-31T17:16:00Z">
-        <w:r>
-          <w:delText xml:space="preserve"> for your digital asset are stored in the wallet. </w:delText>
-        </w:r>
-      </w:del>
+      <w:r>
+        <w:t xml:space="preserve">. </w:t>
+      </w:r>
       <w:r>
         <w:t>The public key is the address you use to send and receive assets. The private key is used to claim your assets on the blockchain.</w:t>
       </w:r>
@@ -2201,82 +2031,36 @@
       <w:r>
         <w:t xml:space="preserve">ledger. </w:t>
       </w:r>
-      <w:ins w:id="44" w:author="matt baldree" w:date="2018-03-31T17:17:00Z">
-        <w:r>
-          <w:t>A</w:t>
-        </w:r>
-      </w:ins>
-      <w:del w:id="45" w:author="matt baldree" w:date="2018-03-31T17:16:00Z">
-        <w:r>
-          <w:delText>After the transaction is s</w:delText>
-        </w:r>
-        <w:r>
-          <w:delText>ufficiently confirmed</w:delText>
-        </w:r>
-        <w:r>
-          <w:delText xml:space="preserve">, it is essentially permanent. </w:delText>
-        </w:r>
-      </w:del>
-      <w:del w:id="46" w:author="matt baldree" w:date="2018-03-31T17:17:00Z">
-        <w:r>
-          <w:delText>The</w:delText>
-        </w:r>
-      </w:del>
+      <w:r>
+        <w:t>A</w:t>
+      </w:r>
       <w:r>
         <w:t xml:space="preserve"> major security risk </w:t>
       </w:r>
-      <w:ins w:id="47" w:author="matt baldree" w:date="2018-03-31T17:17:00Z">
-        <w:r>
-          <w:t xml:space="preserve">with these wallet </w:t>
-        </w:r>
-      </w:ins>
-      <w:del w:id="48" w:author="matt baldree" w:date="2018-03-31T17:17:00Z">
-        <w:r>
-          <w:delText xml:space="preserve">of this system </w:delText>
-        </w:r>
-      </w:del>
+      <w:r>
+        <w:t xml:space="preserve">with these wallet </w:t>
+      </w:r>
       <w:r>
         <w:t>is</w:t>
       </w:r>
       <w:r>
         <w:t xml:space="preserve"> losing your private keys</w:t>
       </w:r>
-      <w:ins w:id="49" w:author="matt baldree" w:date="2018-03-31T17:17:00Z">
-        <w:r>
-          <w:t>.</w:t>
-        </w:r>
-      </w:ins>
+      <w:r>
+        <w:t>.</w:t>
+      </w:r>
       <w:r>
         <w:t xml:space="preserve"> </w:t>
       </w:r>
-      <w:ins w:id="50" w:author="matt baldree" w:date="2018-03-31T17:18:00Z">
-        <w:r>
-          <w:t xml:space="preserve">If these are lost, then </w:t>
-        </w:r>
-      </w:ins>
-      <w:del w:id="51" w:author="matt baldree" w:date="2018-03-31T17:18:00Z">
-        <w:r>
-          <w:delText xml:space="preserve">and thereby </w:delText>
-        </w:r>
-      </w:del>
-      <w:ins w:id="52" w:author="matt baldree" w:date="2018-03-31T17:18:00Z">
-        <w:r>
-          <w:t xml:space="preserve">you have </w:t>
-        </w:r>
-      </w:ins>
+      <w:r>
+        <w:t xml:space="preserve">If these are lost, then you have </w:t>
+      </w:r>
       <w:r>
         <w:t>los</w:t>
       </w:r>
-      <w:ins w:id="53" w:author="matt baldree" w:date="2018-03-31T17:18:00Z">
-        <w:r>
-          <w:t>t</w:t>
-        </w:r>
-      </w:ins>
-      <w:del w:id="54" w:author="matt baldree" w:date="2018-03-31T17:18:00Z">
-        <w:r>
-          <w:delText>ing</w:delText>
-        </w:r>
-      </w:del>
+      <w:r>
+        <w:t>t</w:t>
+      </w:r>
       <w:r>
         <w:t xml:space="preserve"> ownership of your assets</w:t>
       </w:r>
@@ -2294,22 +2078,17 @@
       <w:r>
         <w:t xml:space="preserve">   </w:t>
       </w:r>
-      <w:commentRangeStart w:id="55"/>
-      <w:r>
-        <w:t>Crypt</w:t>
-      </w:r>
-      <w:bookmarkStart w:id="56" w:name="_GoBack"/>
-      <w:bookmarkEnd w:id="56"/>
-      <w:r>
-        <w:t xml:space="preserve">ocurrency </w:t>
-      </w:r>
-      <w:commentRangeEnd w:id="55"/>
+      <w:commentRangeStart w:id="1"/>
+      <w:r>
+        <w:t xml:space="preserve">Cryptocurrency </w:t>
+      </w:r>
+      <w:commentRangeEnd w:id="1"/>
       <w:r>
         <w:rPr>
           <w:rStyle w:val="CommentReference"/>
           <w:b w:val="0"/>
         </w:rPr>
-        <w:commentReference w:id="55"/>
+        <w:commentReference w:id="1"/>
       </w:r>
       <w:r>
         <w:t>Market</w:t>
@@ -2353,13 +2132,25 @@
         <w:t>s</w:t>
       </w:r>
       <w:r>
+        <w:t>,</w:t>
+      </w:r>
+      <w:r>
         <w:t xml:space="preserve"> and </w:t>
       </w:r>
       <w:r>
         <w:t xml:space="preserve">3) </w:t>
       </w:r>
       <w:r>
-        <w:t>it must store value over time [4]. Price fluctuations in Bitcoin and other cryptocurrencies are dependent on both internal and external factors</w:t>
+        <w:t xml:space="preserve">can </w:t>
+      </w:r>
+      <w:r>
+        <w:t>store value over time [4]</w:t>
+      </w:r>
+      <w:r>
+        <w:t>?</w:t>
+      </w:r>
+      <w:r>
+        <w:t xml:space="preserve"> Price fluctuations in Bitcoin and other cryptocurrencies are dependent on both internal and external factors</w:t>
       </w:r>
       <w:r>
         <w:rPr>
@@ -2368,7 +2159,22 @@
         <w:t xml:space="preserve"> </w:t>
       </w:r>
       <w:r>
-        <w:t>[4]. The internal factors are supply and demand but since the supply is deterministic this means that the only internal driver is the demand for Bitcoin. External factors affecting the price of Bitcoin is the adoption rate and how it is being used as an investment vehicle. In the short-term</w:t>
+        <w:t xml:space="preserve">[4]. The internal factors are supply and demand but since the supply is deterministic this means that the only internal driver </w:t>
+      </w:r>
+      <w:r>
+        <w:t xml:space="preserve">on price </w:t>
+      </w:r>
+      <w:r>
+        <w:t xml:space="preserve">is the demand for Bitcoin. External factors affecting the price of Bitcoin is </w:t>
+      </w:r>
+      <w:r>
+        <w:t>its</w:t>
+      </w:r>
+      <w:r>
+        <w:t xml:space="preserve"> </w:t>
+      </w:r>
+      <w:r>
+        <w:t>adoption rate and how it is being used as an investment vehicle. In the short-term</w:t>
       </w:r>
       <w:r>
         <w:t>,</w:t>
@@ -2403,16 +2209,19 @@
         <w:t>modeled various foreign exchange rates to determine their influence on the price of crypto-coin</w:t>
       </w:r>
       <w:r>
+        <w:t>s</w:t>
+      </w:r>
+      <w:r>
         <w:t>, see Fig. 3</w:t>
       </w:r>
       <w:r>
-        <w:t>.  Interestingly, Bitcoin and Litecoin are positively correlated with various fiat currencies (as compared to the US dollar) while Ethereum is slightly negatively correlated with the same currencies.  Ethereum is a ‘smart contract’ cryptocurrency while Bitcoin and Litecoin are conventional cryptocurrencies.</w:t>
+        <w:t>. Interestingly, Bitcoin and Litecoin are positively correlated with various fiat currencies (as compared to the US dollar) while Ethereum is slightly negatively correlated with the same currencies. Ethereum is a ‘smart contract’ cryptocurrency while Bitcoin and Litecoin are conventional cryptocurrencies.</w:t>
       </w:r>
       <w:r>
         <w:t xml:space="preserve"> We also reviewed the correlation of the cryptocurrencies with gold and found that the cryptocurrencies are negatively correlated to the price movements in gold, see Fig. 4.</w:t>
       </w:r>
       <w:r>
-        <w:t xml:space="preserve">  Investors appear to be utilizing Bitcoin more as an asset to hold value to hedge against other markets.  Although individuals do use Bitcoin as a currency, on a larger scale it is being used as a hedge asset.</w:t>
+        <w:t xml:space="preserve"> Investors appear to be utilizing Bitcoin more as an asset to hold value to hedge against other markets.  Although individuals do use Bitcoin as a currency, on a larger scale it is being used as a hedge asset.</w:t>
       </w:r>
     </w:p>
     <w:p>
@@ -2420,9 +2229,20 @@
         <w:spacing w:after="160"/>
         <w:ind w:firstLine="274"/>
       </w:pPr>
+      <w:commentRangeStart w:id="2"/>
       <w:r>
         <w:lastRenderedPageBreak/>
-        <w:t xml:space="preserve">Bitcoin satisfies the three conditions asked when determining if an investment vehicle is an asset class.  The </w:t>
+        <w:t xml:space="preserve">Bitcoin satisfies the three conditions asked when determining if an investment vehicle is an asset class. </w:t>
+      </w:r>
+      <w:commentRangeEnd w:id="2"/>
+      <w:r>
+        <w:rPr>
+          <w:rStyle w:val="CommentReference"/>
+        </w:rPr>
+        <w:commentReference w:id="2"/>
+      </w:r>
+      <w:r>
+        <w:t xml:space="preserve">The </w:t>
       </w:r>
       <w:r>
         <w:t>correlations</w:t>
@@ -2484,13 +2304,6 @@
         <w:rPr>
           <w:sz w:val="18"/>
         </w:rPr>
-        <w:pPrChange w:id="57" w:author="matt baldree" w:date="2018-03-31T16:59:00Z">
-          <w:pPr>
-            <w:spacing w:before="120" w:after="160"/>
-            <w:ind w:firstLine="0"/>
-            <w:jc w:val="center"/>
-          </w:pPr>
-        </w:pPrChange>
       </w:pPr>
       <w:r>
         <w:rPr>
@@ -2594,13 +2407,6 @@
         <w:rPr>
           <w:sz w:val="18"/>
         </w:rPr>
-        <w:pPrChange w:id="58" w:author="matt baldree" w:date="2018-03-31T16:59:00Z">
-          <w:pPr>
-            <w:spacing w:before="120" w:after="160"/>
-            <w:ind w:firstLine="0"/>
-            <w:jc w:val="center"/>
-          </w:pPr>
-        </w:pPrChange>
       </w:pPr>
       <w:r>
         <w:rPr>
@@ -2655,35 +2461,381 @@
         <w:ind w:firstLine="0"/>
       </w:pPr>
       <w:r>
-        <w:t>There has not been a significant research towards sentiment analysis focused on cryptocurrency market. Instead, we look to a wealth of knowledge gained from the numerous papers focused on sentiment analysis focused on another financial market, the stock market index.  “As more and more personal Opinions are made available online, recent research indicates that analysis of online text such as blogs, web pages, and social networks can be useful for predicting different economic trends [17]. As such, sentiment analysis is performed using various data sources/tools such as Twitter, google and yahoo search trends, or message boards/blogs such as Reddit. These studies look for trends from public tools to understand the public sentiment in order to directionally predict the stock market. Similarly, we look to use this public sentiment to predict the cryptocurrency market.</w:t>
+        <w:t xml:space="preserve">Our research has not found </w:t>
+      </w:r>
+      <w:r>
+        <w:t xml:space="preserve">a significant </w:t>
+      </w:r>
+      <w:r>
+        <w:t xml:space="preserve">work in </w:t>
+      </w:r>
+      <w:r>
+        <w:t xml:space="preserve">sentiment analysis focused on </w:t>
+      </w:r>
+      <w:r>
+        <w:t xml:space="preserve">the </w:t>
+      </w:r>
+      <w:r>
+        <w:t xml:space="preserve">cryptocurrency market. </w:t>
+      </w:r>
+      <w:r>
+        <w:t xml:space="preserve">Therefore, </w:t>
+      </w:r>
+      <w:r>
+        <w:t xml:space="preserve">we </w:t>
+      </w:r>
+      <w:r>
+        <w:t xml:space="preserve">leveraged </w:t>
+      </w:r>
+      <w:r>
+        <w:t xml:space="preserve">knowledge from numerous sentiment analysis </w:t>
+      </w:r>
+      <w:r>
+        <w:t xml:space="preserve">papers </w:t>
+      </w:r>
+      <w:r>
+        <w:t xml:space="preserve">focused on </w:t>
+      </w:r>
+      <w:r>
+        <w:t xml:space="preserve">the stock market index. </w:t>
+      </w:r>
+      <w:commentRangeStart w:id="3"/>
+      <w:r>
+        <w:t>“</w:t>
+      </w:r>
+      <w:commentRangeEnd w:id="3"/>
+      <w:r>
+        <w:rPr>
+          <w:rStyle w:val="CommentReference"/>
+        </w:rPr>
+        <w:commentReference w:id="3"/>
+      </w:r>
+      <w:r>
+        <w:t>As more and more personal o</w:t>
+      </w:r>
+      <w:r>
+        <w:t>pinions are made available online, recent research indicates that analysis of online text such as blogs, web pages, and social networks can be useful for predicting different ec</w:t>
+      </w:r>
+      <w:r>
+        <w:t>onomic trends [17]. S</w:t>
+      </w:r>
+      <w:r>
+        <w:t xml:space="preserve">entiment analysis is performed </w:t>
+      </w:r>
+      <w:r>
+        <w:t>using various data sources such as Twitter, Google and Y</w:t>
+      </w:r>
+      <w:r>
+        <w:t>ahoo search trends, or message boards/blogs such as Reddit. These stud</w:t>
+      </w:r>
+      <w:r>
+        <w:t xml:space="preserve">ies look for trends from publicly available </w:t>
+      </w:r>
+      <w:r>
+        <w:t>tools to understand the public</w:t>
+      </w:r>
+      <w:r>
+        <w:t>’s</w:t>
+      </w:r>
+      <w:r>
+        <w:t xml:space="preserve"> sentiment in order to directionally predict the stock market. Similarly, we </w:t>
+      </w:r>
+      <w:r>
+        <w:t xml:space="preserve">desired </w:t>
+      </w:r>
+      <w:r>
+        <w:t xml:space="preserve">to use </w:t>
+      </w:r>
+      <w:r>
+        <w:t xml:space="preserve">a similar approach </w:t>
+      </w:r>
+      <w:r>
+        <w:t>to predict the cryptocurrency market.</w:t>
       </w:r>
     </w:p>
     <w:p>
       <w:pPr>
         <w:ind w:firstLine="270"/>
-      </w:pPr>
-      <w:r>
-        <w:t>Each of these analyses follows a very similar pattern. First, they seek to gather a consistent data source from the public tool that meets the frequency in which the prediction method requires. These feeds typically come in the form of an API provided by the tool of choice. This makes it somewhat trivial to plug into the tool to capture the transactional data that is provided through the API subscription.</w:t>
-      </w:r>
+        <w:rPr>
+          <w:del w:id="4" w:author="matt baldree" w:date="2018-03-31T17:35:00Z"/>
+        </w:rPr>
+      </w:pPr>
+      <w:r>
+        <w:t xml:space="preserve">Each </w:t>
+      </w:r>
+      <w:ins w:id="5" w:author="matt baldree" w:date="2018-03-31T17:33:00Z">
+        <w:r>
+          <w:t>sentiment analysis</w:t>
+        </w:r>
+      </w:ins>
+      <w:del w:id="6" w:author="matt baldree" w:date="2018-03-31T17:33:00Z">
+        <w:r>
+          <w:delText>of these analyses</w:delText>
+        </w:r>
+      </w:del>
+      <w:r>
+        <w:t xml:space="preserve"> </w:t>
+      </w:r>
+      <w:ins w:id="7" w:author="matt baldree" w:date="2018-03-31T17:33:00Z">
+        <w:r>
+          <w:t xml:space="preserve">design </w:t>
+        </w:r>
+      </w:ins>
+      <w:r>
+        <w:t xml:space="preserve">follows a very similar maturity pattern. First, </w:t>
+      </w:r>
+      <w:del w:id="8" w:author="matt baldree" w:date="2018-03-31T17:34:00Z">
+        <w:r>
+          <w:delText xml:space="preserve">they </w:delText>
+        </w:r>
+      </w:del>
+      <w:ins w:id="9" w:author="matt baldree" w:date="2018-03-31T17:34:00Z">
+        <w:r>
+          <w:t>it</w:t>
+        </w:r>
+        <w:r>
+          <w:t xml:space="preserve"> </w:t>
+        </w:r>
+      </w:ins>
+      <w:r>
+        <w:t>seek</w:t>
+      </w:r>
+      <w:ins w:id="10" w:author="matt baldree" w:date="2018-03-31T17:34:00Z">
+        <w:r>
+          <w:t>s</w:t>
+        </w:r>
+      </w:ins>
+      <w:r>
+        <w:t xml:space="preserve"> to gather a consistent data source </w:t>
+      </w:r>
+      <w:del w:id="11" w:author="matt baldree" w:date="2018-03-31T17:34:00Z">
+        <w:r>
+          <w:delText xml:space="preserve">from the public tool </w:delText>
+        </w:r>
+      </w:del>
+      <w:r>
+        <w:t>that meets the frequency in which the prediction method requires. Th</w:t>
+      </w:r>
+      <w:ins w:id="12" w:author="matt baldree" w:date="2018-03-31T17:34:00Z">
+        <w:r>
+          <w:t>is</w:t>
+        </w:r>
+      </w:ins>
+      <w:del w:id="13" w:author="matt baldree" w:date="2018-03-31T17:34:00Z">
+        <w:r>
+          <w:delText>ese</w:delText>
+        </w:r>
+      </w:del>
+      <w:r>
+        <w:t xml:space="preserve"> feed</w:t>
+      </w:r>
+      <w:del w:id="14" w:author="matt baldree" w:date="2018-03-31T17:34:00Z">
+        <w:r>
+          <w:delText>s</w:delText>
+        </w:r>
+      </w:del>
+      <w:r>
+        <w:t xml:space="preserve"> typically come</w:t>
+      </w:r>
+      <w:ins w:id="15" w:author="matt baldree" w:date="2018-03-31T17:34:00Z">
+        <w:r>
+          <w:t>s</w:t>
+        </w:r>
+      </w:ins>
+      <w:r>
+        <w:t xml:space="preserve"> </w:t>
+      </w:r>
+      <w:ins w:id="16" w:author="matt baldree" w:date="2018-03-31T17:34:00Z">
+        <w:r>
+          <w:t xml:space="preserve">from </w:t>
+        </w:r>
+      </w:ins>
+      <w:del w:id="17" w:author="matt baldree" w:date="2018-03-31T17:34:00Z">
+        <w:r>
+          <w:delText xml:space="preserve">in the form of </w:delText>
+        </w:r>
+      </w:del>
+      <w:r>
+        <w:t xml:space="preserve">an </w:t>
+      </w:r>
+      <w:ins w:id="18" w:author="matt baldree" w:date="2018-03-31T17:34:00Z">
+        <w:r>
+          <w:t>application program interface (</w:t>
+        </w:r>
+      </w:ins>
+      <w:r>
+        <w:t>API</w:t>
+      </w:r>
+      <w:ins w:id="19" w:author="matt baldree" w:date="2018-03-31T17:34:00Z">
+        <w:r>
+          <w:t>)</w:t>
+        </w:r>
+      </w:ins>
+      <w:r>
+        <w:t xml:space="preserve"> provided by the </w:t>
+      </w:r>
+      <w:ins w:id="20" w:author="matt baldree" w:date="2018-03-31T17:34:00Z">
+        <w:r>
+          <w:t>data</w:t>
+        </w:r>
+      </w:ins>
+      <w:ins w:id="21" w:author="matt baldree" w:date="2018-03-31T17:35:00Z">
+        <w:r>
+          <w:t xml:space="preserve"> </w:t>
+        </w:r>
+      </w:ins>
+      <w:ins w:id="22" w:author="matt baldree" w:date="2018-03-31T17:34:00Z">
+        <w:r>
+          <w:t>source</w:t>
+        </w:r>
+      </w:ins>
+      <w:del w:id="23" w:author="matt baldree" w:date="2018-03-31T17:35:00Z">
+        <w:r>
+          <w:delText>tool of choice</w:delText>
+        </w:r>
+      </w:del>
+      <w:r>
+        <w:t xml:space="preserve">. </w:t>
+      </w:r>
+      <w:ins w:id="24" w:author="matt baldree" w:date="2018-03-31T17:35:00Z">
+        <w:r>
+          <w:t xml:space="preserve">Modern API’s </w:t>
+        </w:r>
+      </w:ins>
+      <w:del w:id="25" w:author="matt baldree" w:date="2018-03-31T17:35:00Z">
+        <w:r>
+          <w:delText xml:space="preserve">This </w:delText>
+        </w:r>
+      </w:del>
+      <w:r>
+        <w:t xml:space="preserve">makes it somewhat trivial to </w:t>
+      </w:r>
+      <w:del w:id="26" w:author="matt baldree" w:date="2018-03-31T17:35:00Z">
+        <w:r>
+          <w:delText xml:space="preserve">plug into the tool to </w:delText>
+        </w:r>
+      </w:del>
+      <w:r>
+        <w:t>capture</w:t>
+      </w:r>
+      <w:del w:id="27" w:author="matt baldree" w:date="2018-03-31T17:35:00Z">
+        <w:r>
+          <w:delText xml:space="preserve"> the</w:delText>
+        </w:r>
+      </w:del>
+      <w:r>
+        <w:t xml:space="preserve"> transactional data </w:t>
+      </w:r>
+      <w:del w:id="28" w:author="matt baldree" w:date="2018-03-31T17:35:00Z">
+        <w:r>
+          <w:delText xml:space="preserve">that is provided </w:delText>
+        </w:r>
+      </w:del>
+      <w:r>
+        <w:t>through the API subscription.</w:t>
+      </w:r>
+      <w:ins w:id="29" w:author="matt baldree" w:date="2018-03-31T17:35:00Z">
+        <w:r>
+          <w:t xml:space="preserve"> </w:t>
+        </w:r>
+      </w:ins>
     </w:p>
     <w:p>
       <w:pPr>
         <w:ind w:firstLine="270"/>
-      </w:pPr>
-      <w:r>
-        <w:t>Second, the data retrieved through the APIs is filtered using terms that identify the different exchanges such as names, IPO ticker symbols, or associated businesses. This allows for a much more efficient algorithm process as it only performs further processing on transactions that are relevant to data requirements of the research analysis.</w:t>
-      </w:r>
+        <w:rPr>
+          <w:ins w:id="30" w:author="matt baldree" w:date="2018-03-31T17:35:00Z"/>
+        </w:rPr>
+      </w:pPr>
     </w:p>
     <w:p>
       <w:pPr>
         <w:ind w:firstLine="270"/>
       </w:pPr>
       <w:r>
-        <w:t xml:space="preserve">Third, comes the identification of opinion and weighting of each sentiment instance. Now there are various ways to identify and weight each instance, but a common theme is to utilize a lexicon of financial terms to determine whether the opinion/text should be reviewed as positive or negative. This is necessary because as noted, “the Harvard dictionary is not structured for the vocabulary of traders. [16].” Then one can use other </w:t>
-      </w:r>
-      <w:r>
-        <w:lastRenderedPageBreak/>
-        <w:t>attributes provided by the API for the instance such as times searched for search engines such as Google and Yahoo, or the number of followers for the poster for instances gathered from Twitter, Facebook, or bloggers.</w:t>
+        <w:t>Second, the data retrieved through the API</w:t>
+      </w:r>
+      <w:del w:id="31" w:author="matt baldree" w:date="2018-03-31T17:36:00Z">
+        <w:r>
+          <w:delText>s</w:delText>
+        </w:r>
+      </w:del>
+      <w:r>
+        <w:t xml:space="preserve"> is filtered using terms that identify the different exchanges such as names, IPO ticker symbols, or associated businesses. This allows for a much more efficient </w:t>
+      </w:r>
+      <w:del w:id="32" w:author="matt baldree" w:date="2018-03-31T17:36:00Z">
+        <w:r>
+          <w:delText xml:space="preserve">algorithm </w:delText>
+        </w:r>
+      </w:del>
+      <w:r>
+        <w:t>process</w:t>
+      </w:r>
+      <w:ins w:id="33" w:author="matt baldree" w:date="2018-03-31T17:36:00Z">
+        <w:r>
+          <w:t>ing</w:t>
+        </w:r>
+      </w:ins>
+      <w:r>
+        <w:t xml:space="preserve"> </w:t>
+      </w:r>
+      <w:ins w:id="34" w:author="matt baldree" w:date="2018-03-31T17:36:00Z">
+        <w:r>
+          <w:t xml:space="preserve">because </w:t>
+        </w:r>
+      </w:ins>
+      <w:del w:id="35" w:author="matt baldree" w:date="2018-03-31T17:36:00Z">
+        <w:r>
+          <w:delText xml:space="preserve">as </w:delText>
+        </w:r>
+      </w:del>
+      <w:r>
+        <w:t xml:space="preserve">it only </w:t>
+      </w:r>
+      <w:del w:id="36" w:author="matt baldree" w:date="2018-03-31T17:36:00Z">
+        <w:r>
+          <w:delText xml:space="preserve">performs </w:delText>
+        </w:r>
+      </w:del>
+      <w:r>
+        <w:t>proces</w:t>
+      </w:r>
+      <w:ins w:id="37" w:author="matt baldree" w:date="2018-03-31T17:36:00Z">
+        <w:r>
+          <w:t>ses</w:t>
+        </w:r>
+      </w:ins>
+      <w:del w:id="38" w:author="matt baldree" w:date="2018-03-31T17:36:00Z">
+        <w:r>
+          <w:delText>sing</w:delText>
+        </w:r>
+      </w:del>
+      <w:r>
+        <w:t xml:space="preserve"> </w:t>
+      </w:r>
+      <w:del w:id="39" w:author="matt baldree" w:date="2018-03-31T17:36:00Z">
+        <w:r>
+          <w:delText xml:space="preserve">on </w:delText>
+        </w:r>
+      </w:del>
+      <w:r>
+        <w:t xml:space="preserve">transactions that are relevant to </w:t>
+      </w:r>
+      <w:ins w:id="40" w:author="matt baldree" w:date="2018-03-31T17:37:00Z">
+        <w:r>
+          <w:t xml:space="preserve">the </w:t>
+        </w:r>
+      </w:ins>
+      <w:r>
+        <w:t>data requirements of the research</w:t>
+      </w:r>
+      <w:del w:id="41" w:author="matt baldree" w:date="2018-03-31T17:37:00Z">
+        <w:r>
+          <w:delText xml:space="preserve"> analysis</w:delText>
+        </w:r>
+      </w:del>
+      <w:r>
+        <w:t>. At his point in the maturity process one can utilize the change in overall traffic at any point in time as an indicator of sentiment change. This is what we consider to be a simple sentiment measure.</w:t>
       </w:r>
     </w:p>
     <w:p>
@@ -2691,124 +2843,273 @@
         <w:ind w:firstLine="270"/>
       </w:pPr>
       <w:r>
-        <w:t>Our research focuses on Twitter as our initial source of public opinion based on the amount of sentiment research found for this tool. Many of these analyses found that the opinions provided by the tweeters provided good indicators that could be used by investors trying to determine economic trends. As noted “Twitter has become a major source of information and an effective communication tool for investors and public companies [16].”</w:t>
+        <w:t xml:space="preserve">Third, comes the identification of opinion and weighting of each sentiment instance within the social traffic. </w:t>
+      </w:r>
+      <w:ins w:id="42" w:author="matt baldree" w:date="2018-03-31T17:37:00Z">
+        <w:r>
+          <w:t>T</w:t>
+        </w:r>
+      </w:ins>
+      <w:del w:id="43" w:author="matt baldree" w:date="2018-03-31T17:37:00Z">
+        <w:r>
+          <w:delText>Now t</w:delText>
+        </w:r>
+      </w:del>
+      <w:r>
+        <w:t xml:space="preserve">here are various ways to identify and weight each instance, but a common theme is to utilize a lexicon of financial terms to determine whether the opinion/text should be reviewed as positive or negative. This is necessary because as noted, “the Harvard dictionary is not structured for the vocabulary of traders. [16].” </w:t>
+      </w:r>
+      <w:ins w:id="44" w:author="matt baldree" w:date="2018-03-31T17:38:00Z">
+        <w:r>
+          <w:t xml:space="preserve">The </w:t>
+        </w:r>
+        <w:r>
+          <w:lastRenderedPageBreak/>
+          <w:t xml:space="preserve">researcher </w:t>
+        </w:r>
+      </w:ins>
+      <w:del w:id="45" w:author="matt baldree" w:date="2018-03-31T17:38:00Z">
+        <w:r>
+          <w:delText xml:space="preserve">Then one </w:delText>
+        </w:r>
+      </w:del>
+      <w:r>
+        <w:t xml:space="preserve">can use other attributes provided by the API for </w:t>
+      </w:r>
+      <w:del w:id="46" w:author="matt baldree" w:date="2018-03-31T17:39:00Z">
+        <w:r>
+          <w:delText xml:space="preserve">the instance such as </w:delText>
+        </w:r>
+      </w:del>
+      <w:r>
+        <w:t>times searched</w:t>
+      </w:r>
+      <w:del w:id="47" w:author="matt baldree" w:date="2018-03-31T17:39:00Z">
+        <w:r>
+          <w:delText xml:space="preserve"> for search engines such as Google and Yahoo</w:delText>
+        </w:r>
+      </w:del>
+      <w:r>
+        <w:t xml:space="preserve">, </w:t>
+      </w:r>
+      <w:del w:id="48" w:author="matt baldree" w:date="2018-03-31T17:39:00Z">
+        <w:r>
+          <w:delText xml:space="preserve">or the </w:delText>
+        </w:r>
+      </w:del>
+      <w:r>
+        <w:t xml:space="preserve">number of followers </w:t>
+      </w:r>
+      <w:ins w:id="49" w:author="matt baldree" w:date="2018-03-31T17:39:00Z">
+        <w:r>
+          <w:t xml:space="preserve">of </w:t>
+        </w:r>
+      </w:ins>
+      <w:del w:id="50" w:author="matt baldree" w:date="2018-03-31T17:39:00Z">
+        <w:r>
+          <w:delText xml:space="preserve">for </w:delText>
+        </w:r>
+      </w:del>
+      <w:r>
+        <w:t>the poster</w:t>
+      </w:r>
+      <w:del w:id="51" w:author="matt baldree" w:date="2018-03-31T17:39:00Z">
+        <w:r>
+          <w:delText xml:space="preserve"> </w:delText>
+        </w:r>
+      </w:del>
+      <w:ins w:id="52" w:author="matt baldree" w:date="2018-03-31T17:39:00Z">
+        <w:r>
+          <w:t>, etc</w:t>
+        </w:r>
+      </w:ins>
+      <w:del w:id="53" w:author="matt baldree" w:date="2018-03-31T17:39:00Z">
+        <w:r>
+          <w:delText>for instances gathered from Twitter, Facebook, or bloggers</w:delText>
+        </w:r>
+      </w:del>
+      <w:r>
+        <w:t xml:space="preserve">. </w:t>
+      </w:r>
+      <w:ins w:id="54" w:author="matt baldree" w:date="2018-03-31T17:39:00Z">
+        <w:r>
+          <w:t xml:space="preserve">We now have </w:t>
+        </w:r>
+      </w:ins>
+      <w:del w:id="55" w:author="matt baldree" w:date="2018-03-31T17:39:00Z">
+        <w:r>
+          <w:delText xml:space="preserve">This is what we consider to be </w:delText>
+        </w:r>
+      </w:del>
+      <w:r>
+        <w:t>a mature sentiment measure.</w:t>
       </w:r>
     </w:p>
     <w:p>
       <w:pPr>
-        <w:pStyle w:val="Heading1"/>
-      </w:pPr>
-      <w:r>
-        <w:t>5</w:t>
-      </w:r>
-      <w:r>
-        <w:t xml:space="preserve">   </w:t>
-      </w:r>
-      <w:r>
-        <w:t>Cryptovisor – A Cryptocurrency Advisory Tool</w:t>
+        <w:ind w:firstLine="270"/>
+      </w:pPr>
+      <w:r>
+        <w:t>Due to challenges faced with sourcing necessary amounts of data from the public social tool APIs</w:t>
+      </w:r>
+      <w:ins w:id="56" w:author="matt baldree" w:date="2018-03-31T17:40:00Z">
+        <w:r>
+          <w:t xml:space="preserve"> especially </w:t>
+        </w:r>
+        <w:commentRangeStart w:id="57"/>
+        <w:r>
+          <w:t>Reddit</w:t>
+        </w:r>
+        <w:commentRangeEnd w:id="57"/>
+        <w:r>
+          <w:rPr>
+            <w:rStyle w:val="CommentReference"/>
+          </w:rPr>
+          <w:commentReference w:id="57"/>
+        </w:r>
+      </w:ins>
+      <w:r>
+        <w:t>, our research relie</w:t>
+      </w:r>
+      <w:ins w:id="58" w:author="matt baldree" w:date="2018-03-31T17:40:00Z">
+        <w:r>
+          <w:t>d</w:t>
+        </w:r>
+      </w:ins>
+      <w:del w:id="59" w:author="matt baldree" w:date="2018-03-31T17:40:00Z">
+        <w:r>
+          <w:delText>s</w:delText>
+        </w:r>
+      </w:del>
+      <w:r>
+        <w:t xml:space="preserve"> on Cryptocompare’s sentiment engine</w:t>
+      </w:r>
+      <w:ins w:id="60" w:author="matt baldree" w:date="2018-03-31T17:40:00Z">
+        <w:r>
+          <w:t>.</w:t>
+        </w:r>
+      </w:ins>
+      <w:del w:id="61" w:author="matt baldree" w:date="2018-03-31T17:40:00Z">
+        <w:r>
+          <w:delText xml:space="preserve"> as our initial component of public opinion measure.</w:delText>
+        </w:r>
+      </w:del>
+      <w:r>
+        <w:t xml:space="preserve"> Th</w:t>
+      </w:r>
+      <w:ins w:id="62" w:author="matt baldree" w:date="2018-03-31T17:41:00Z">
+        <w:r>
+          <w:t>is</w:t>
+        </w:r>
+      </w:ins>
+      <w:del w:id="63" w:author="matt baldree" w:date="2018-03-31T17:41:00Z">
+        <w:r>
+          <w:delText>eir</w:delText>
+        </w:r>
+      </w:del>
+      <w:r>
+        <w:t xml:space="preserve"> sentiment engine falls into the “</w:t>
+      </w:r>
+      <w:commentRangeStart w:id="64"/>
+      <w:r>
+        <w:t xml:space="preserve">simple </w:t>
+      </w:r>
+      <w:commentRangeEnd w:id="64"/>
+      <w:r>
+        <w:rPr>
+          <w:rStyle w:val="CommentReference"/>
+        </w:rPr>
+        <w:commentReference w:id="64"/>
+      </w:r>
+      <w:r>
+        <w:t>sentiment” measure classification as it measures traffic without weighting the content within the traffic.</w:t>
       </w:r>
     </w:p>
     <w:p>
       <w:pPr>
-        <w:ind w:firstLine="0"/>
-      </w:pPr>
-      <w:r>
-        <w:t>Machine learning cryptocurrency markets is hard</w:t>
-      </w:r>
-      <w:r>
-        <w:t xml:space="preserve"> because they</w:t>
-      </w:r>
-      <w:r>
-        <w:t xml:space="preserve"> are inherently unpredictable and lack fundamentals [</w:t>
-      </w:r>
-      <w:r>
-        <w:t>26</w:t>
-      </w:r>
-      <w:r>
-        <w:t xml:space="preserve">]. </w:t>
-      </w:r>
-      <w:r>
-        <w:t xml:space="preserve">Hype around cryptocurrency, </w:t>
-      </w:r>
-      <w:r>
-        <w:t>follow the heard</w:t>
-      </w:r>
-      <w:r>
-        <w:rPr>
-          <w:rStyle w:val="FootnoteReference"/>
-        </w:rPr>
-        <w:footnoteReference w:id="4"/>
-      </w:r>
-      <w:r>
-        <w:t xml:space="preserve">, liquidity, and large investors play a major role in price fluctuation. This wild fluctuation causes inconsistent data distribution making it near impossible for the train and test datasets to have similar distributions. Other factors come into play when the data is at various scales; e.g., daily, hourly, or minute. Data sampling less than a day is influenced by high frequency trading or algorithmic trading. Opening and closing prices have their own patterns. News and rumors happen at any time and are a driving force to multi-day horizons. In the end, you do not know what will happen tomorrow as no one has a complete picture at any point in time. </w:t>
-      </w:r>
-      <w:r>
-        <w:t>With ever changing data and partial information, we chose not to predict price but instead develop a tool to recommend</w:t>
-      </w:r>
-      <w:r>
-        <w:t xml:space="preserve"> </w:t>
-      </w:r>
-      <w:r>
-        <w:t>or advise</w:t>
-      </w:r>
-      <w:r>
-        <w:t xml:space="preserve"> </w:t>
-      </w:r>
-      <w:r>
-        <w:t>a trade decision</w:t>
-      </w:r>
-      <w:r>
-        <w:t xml:space="preserve"> based </w:t>
-      </w:r>
-      <w:r>
-        <w:t xml:space="preserve">on </w:t>
-      </w:r>
-      <w:r>
-        <w:t>historical obser</w:t>
-      </w:r>
-      <w:r>
-        <w:t>vable buy and sell signals</w:t>
-      </w:r>
-      <w:r>
-        <w:t xml:space="preserve">. We call this tool, </w:t>
-      </w:r>
-      <w:r>
-        <w:rPr>
-          <w:i/>
-        </w:rPr>
-        <w:t>Cryptovisor</w:t>
-      </w:r>
-      <w:r>
-        <w:t>.</w:t>
+        <w:pStyle w:val="Heading1"/>
+      </w:pPr>
+      <w:r>
+        <w:t>5</w:t>
+      </w:r>
+      <w:r>
+        <w:t xml:space="preserve">   </w:t>
+      </w:r>
+      <w:r>
+        <w:t>Cryptovisor – A Cryptocurrency Advisory Tool</w:t>
       </w:r>
     </w:p>
     <w:p>
       <w:pPr>
-        <w:ind w:firstLine="270"/>
-      </w:pPr>
-      <w:r>
+        <w:ind w:firstLine="0"/>
+      </w:pPr>
+      <w:r>
+        <w:t>Machine learning cryptocurrency markets is hard</w:t>
+      </w:r>
+      <w:r>
+        <w:t xml:space="preserve"> because they</w:t>
+      </w:r>
+      <w:r>
+        <w:t xml:space="preserve"> are inherently unpredictable and lack fundamentals [</w:t>
+      </w:r>
+      <w:r>
+        <w:t>26</w:t>
+      </w:r>
+      <w:r>
+        <w:t xml:space="preserve">]. </w:t>
+      </w:r>
+      <w:r>
+        <w:t xml:space="preserve">Hype around cryptocurrency, </w:t>
+      </w:r>
+      <w:r>
+        <w:t>follow the heard</w:t>
+      </w:r>
+      <w:r>
+        <w:rPr>
+          <w:rStyle w:val="FootnoteReference"/>
+        </w:rPr>
+        <w:footnoteReference w:id="4"/>
+      </w:r>
+      <w:r>
+        <w:t xml:space="preserve">, liquidity, and large investors play a major role in price fluctuation. This wild fluctuation causes inconsistent data distribution making it near impossible for the train and test datasets to have similar distributions. Other factors come into play when the data is at various scales; e.g., daily, hourly, or minute. Data sampling less than a day is influenced by high frequency trading or algorithmic trading. Opening and closing prices have their own patterns. News and rumors happen at any time and are a driving force to multi-day horizons. In the end, you do not know what will happen tomorrow as no one has a complete picture at any point in time. </w:t>
+      </w:r>
+      <w:r>
+        <w:t>With ever changing data and partial information, we chose not to predict price but instead develop a tool to recommend</w:t>
+      </w:r>
+      <w:r>
+        <w:t xml:space="preserve"> </w:t>
+      </w:r>
+      <w:r>
+        <w:t>or advise</w:t>
+      </w:r>
+      <w:r>
+        <w:t xml:space="preserve"> </w:t>
+      </w:r>
+      <w:r>
+        <w:t>a trade decision</w:t>
+      </w:r>
+      <w:r>
+        <w:t xml:space="preserve"> based </w:t>
+      </w:r>
+      <w:r>
+        <w:t xml:space="preserve">on </w:t>
+      </w:r>
+      <w:r>
+        <w:t>historical obser</w:t>
+      </w:r>
+      <w:r>
+        <w:t>vable buy and sell signals</w:t>
+      </w:r>
+      <w:r>
+        <w:t xml:space="preserve">. We call this tool, </w:t>
+      </w:r>
+      <w:r>
+        <w:rPr>
+          <w:i/>
+        </w:rPr>
         <w:t>Cryptovisor</w:t>
       </w:r>
       <w:r>
-        <w:t xml:space="preserve"> is an advisory or recommendation tool for a cryptocurrency investor to query current or past periods for a buy, sell, or hold position regarding </w:t>
-      </w:r>
-      <w:r>
-        <w:t>one to many</w:t>
-      </w:r>
-      <w:r>
-        <w:t xml:space="preserve"> cryptocurrenc</w:t>
-      </w:r>
-      <w:r>
-        <w:t>ies</w:t>
-      </w:r>
-      <w:r>
-        <w:t>. The tool is trained on past historical pricing and volume information and labeled for ideal buy, sell, and hold positions based on an algorithm</w:t>
-      </w:r>
-      <w:r>
-        <w:t>(s)</w:t>
-      </w:r>
-      <w:r>
-        <w:t xml:space="preserve"> utilizing leading and lagging financial technical indicators. </w:t>
+        <w:t>.</w:t>
       </w:r>
     </w:p>
     <w:p>
@@ -2816,61 +3117,28 @@
         <w:ind w:firstLine="270"/>
       </w:pPr>
       <w:r>
-        <w:t>A technical indicator is any class of metrics whose value is derived from generic price</w:t>
-      </w:r>
-      <w:r>
-        <w:t xml:space="preserve"> activity in a stock or asset [20</w:t>
-      </w:r>
-      <w:r>
-        <w:t>]</w:t>
-      </w:r>
-      <w:r>
-        <w:t>. There are two kinds of techni</w:t>
-      </w:r>
-      <w:r>
-        <w:t>cal indicators, leading and lagging, that try to predict the future or general price direction of a security by looking at past patterns. Leading indicators signal future events. Lagging indicators follows an event. The importance of a lagging indicator is its ability to confirm that a pattern is occurring. There are many, m</w:t>
-      </w:r>
-      <w:r>
-        <w:t>any indicators. For this paper</w:t>
-      </w:r>
-      <w:r>
-        <w:t>, two popular indicators, relative strength indicator (RSI) and Bollinger bands (BB), are used to</w:t>
-      </w:r>
-      <w:r>
-        <w:t xml:space="preserve"> determine a trading strategy [21</w:t>
-      </w:r>
-      <w:r>
-        <w:t xml:space="preserve">]. Through trial and error, the indicators were adjusted to fit the pattern of Bitcoin close price for </w:t>
-      </w:r>
-      <w:r>
-        <w:t xml:space="preserve">a </w:t>
-      </w:r>
-      <w:r>
-        <w:t>one-hour</w:t>
-      </w:r>
-      <w:r>
-        <w:t xml:space="preserve"> </w:t>
-      </w:r>
-      <w:r>
-        <w:t xml:space="preserve">data sampling </w:t>
-      </w:r>
-      <w:r>
-        <w:t>resolution</w:t>
-      </w:r>
-      <w:r>
-        <w:t>. An algorithm was develope</w:t>
-      </w:r>
-      <w:r>
-        <w:t>d</w:t>
-      </w:r>
-      <w:r>
-        <w:t xml:space="preserve"> to incorporate both indicators to determine a trading stra</w:t>
-      </w:r>
-      <w:r>
-        <w:t>tegy of buy, sell, or hold</w:t>
-      </w:r>
-      <w:r>
-        <w:t>. This strategy was then applied to buy or sell the asset and the result compared to a buy and hold strategy.</w:t>
+        <w:t>Cryptovisor</w:t>
+      </w:r>
+      <w:r>
+        <w:t xml:space="preserve"> is an advisory or recommendation tool for a cryptocurrency investor to query current or past periods for a buy, sell, or hold position regarding </w:t>
+      </w:r>
+      <w:r>
+        <w:t>one to many</w:t>
+      </w:r>
+      <w:r>
+        <w:t xml:space="preserve"> cryptocurrenc</w:t>
+      </w:r>
+      <w:r>
+        <w:t>ies</w:t>
+      </w:r>
+      <w:r>
+        <w:t>. The tool is trained on past historical pricing and volume information and labeled for ideal buy, sell, and hold positions based on an algorithm</w:t>
+      </w:r>
+      <w:r>
+        <w:t>(s)</w:t>
+      </w:r>
+      <w:r>
+        <w:t xml:space="preserve"> utilizing leading and lagging financial technical indicators. </w:t>
       </w:r>
     </w:p>
     <w:p>
@@ -2878,36 +3146,94 @@
         <w:ind w:firstLine="270"/>
       </w:pPr>
       <w:r>
-        <w:t xml:space="preserve">The resulting labeled data for </w:t>
-      </w:r>
-      <w:r>
-        <w:t>one</w:t>
-      </w:r>
-      <w:r>
-        <w:t>-</w:t>
-      </w:r>
-      <w:r>
-        <w:t xml:space="preserve">hour closing price trading strategy was </w:t>
-      </w:r>
-      <w:r>
-        <w:t xml:space="preserve">then </w:t>
-      </w:r>
-      <w:r>
-        <w:t xml:space="preserve">used to train a stochastic gradient boosting machine learning algorithm [22] to predict buy, </w:t>
-      </w:r>
-      <w:r>
-        <w:lastRenderedPageBreak/>
-        <w:t xml:space="preserve">sell, or hold strategy based on </w:t>
-      </w:r>
-      <w:r>
-        <w:t xml:space="preserve">the </w:t>
-      </w:r>
-      <w:r>
-        <w:t>time series closing price and volume plus derived data. In addition, a feature ranking and example decision tree plots are provided for deeper understanding [23].</w:t>
+        <w:t>A technical indicator is any class of metrics whose value is derived from generic price</w:t>
+      </w:r>
+      <w:r>
+        <w:t xml:space="preserve"> activity in a stock or asset [20</w:t>
+      </w:r>
+      <w:r>
+        <w:t>]</w:t>
+      </w:r>
+      <w:r>
+        <w:t>. There are two kinds of techni</w:t>
+      </w:r>
+      <w:r>
+        <w:t>cal indicators, leading and lagging, that try to predict the future or general price direction of a security by looking at past patterns. Leading indicators signal future events. Lagging indicators follows an event. The importance of a lagging indicator is its ability to confirm that a pattern is occurring. There are many, m</w:t>
+      </w:r>
+      <w:r>
+        <w:t>any indicators. For this paper</w:t>
+      </w:r>
+      <w:r>
+        <w:t>, two popular indicators, relative strength indicator (RSI) and Bollinger bands (BB), are used to</w:t>
+      </w:r>
+      <w:r>
+        <w:t xml:space="preserve"> determine a trading strategy [21</w:t>
+      </w:r>
+      <w:r>
+        <w:t xml:space="preserve">]. Through trial and error, the indicators were adjusted to fit the pattern of Bitcoin close price for </w:t>
+      </w:r>
+      <w:r>
+        <w:t xml:space="preserve">a </w:t>
+      </w:r>
+      <w:r>
+        <w:t>one-hour</w:t>
+      </w:r>
+      <w:r>
+        <w:t xml:space="preserve"> </w:t>
+      </w:r>
+      <w:r>
+        <w:t xml:space="preserve">data sampling </w:t>
+      </w:r>
+      <w:r>
+        <w:t>resolution</w:t>
+      </w:r>
+      <w:r>
+        <w:t>. An algorithm was develope</w:t>
+      </w:r>
+      <w:r>
+        <w:t>d</w:t>
+      </w:r>
+      <w:r>
+        <w:t xml:space="preserve"> to incorporate both indicators to determine a trading stra</w:t>
+      </w:r>
+      <w:r>
+        <w:t>tegy of buy, sell, or hold</w:t>
+      </w:r>
+      <w:r>
+        <w:t>. This strategy was then applied to buy or sell the asset and the result compared to a buy and hold strategy.</w:t>
       </w:r>
     </w:p>
     <w:p>
       <w:pPr>
+        <w:ind w:firstLine="270"/>
+      </w:pPr>
+      <w:r>
+        <w:t xml:space="preserve">The resulting labeled data for </w:t>
+      </w:r>
+      <w:r>
+        <w:t>one</w:t>
+      </w:r>
+      <w:r>
+        <w:t>-</w:t>
+      </w:r>
+      <w:r>
+        <w:t xml:space="preserve">hour closing price trading strategy was </w:t>
+      </w:r>
+      <w:r>
+        <w:t xml:space="preserve">then </w:t>
+      </w:r>
+      <w:r>
+        <w:t xml:space="preserve">used to train a stochastic gradient boosting machine learning algorithm [22] to predict buy, sell, or hold strategy based on </w:t>
+      </w:r>
+      <w:r>
+        <w:t xml:space="preserve">the </w:t>
+      </w:r>
+      <w:r>
+        <w:t>time series closing price and volume plus derived data. In addition, a feature ranking and example decision tree plots are provided for deeper understanding [23].</w:t>
+      </w:r>
+    </w:p>
+    <w:p>
+      <w:pPr>
         <w:spacing w:before="220" w:after="220"/>
         <w:jc w:val="center"/>
       </w:pPr>
@@ -2916,6 +3242,7 @@
           <w:noProof/>
           <w:lang w:eastAsia="en-US"/>
         </w:rPr>
+        <w:lastRenderedPageBreak/>
         <w:drawing>
           <wp:inline distT="0" distB="0" distL="0" distR="0" wp14:anchorId="56E74A9F" wp14:editId="3D9FEDA7">
             <wp:extent cx="3312887" cy="2527890"/>
@@ -2965,12 +3292,6 @@
         <w:rPr>
           <w:sz w:val="18"/>
         </w:rPr>
-        <w:pPrChange w:id="59" w:author="matt baldree" w:date="2018-03-31T16:59:00Z">
-          <w:pPr>
-            <w:ind w:firstLine="0"/>
-            <w:jc w:val="center"/>
-          </w:pPr>
-        </w:pPrChange>
       </w:pPr>
       <w:r>
         <w:rPr>
@@ -3389,7 +3710,6 @@
                 <w:rPr>
                   <w:rFonts w:ascii="Cambria Math" w:hAnsi="Cambria Math"/>
                 </w:rPr>
-                <w:lastRenderedPageBreak/>
                 <m:t>σ=</m:t>
               </m:r>
               <m:rad>
@@ -3676,6 +3996,7 @@
                 <w:rPr>
                   <w:rFonts w:ascii="Cambria Math" w:hAnsi="Cambria Math"/>
                 </w:rPr>
+                <w:lastRenderedPageBreak/>
                 <m:t>BB mid=</m:t>
               </m:r>
               <m:acc>
@@ -4593,7 +4914,6 @@
         <w:ind w:firstLine="270"/>
       </w:pPr>
       <w:r>
-        <w:lastRenderedPageBreak/>
         <w:t xml:space="preserve">In an effort to </w:t>
       </w:r>
       <w:r>
@@ -4631,81 +4951,22 @@
         <w:rPr>
           <w:lang w:val="en-GB"/>
         </w:rPr>
-        <w:pPrChange w:id="60" w:author="matt baldree" w:date="2018-03-31T16:59:00Z">
-          <w:pPr>
-            <w:pStyle w:val="tabletitle"/>
-            <w:spacing w:after="240"/>
-            <w:jc w:val="center"/>
-          </w:pPr>
-        </w:pPrChange>
       </w:pPr>
       <w:r>
         <w:rPr>
           <w:b/>
           <w:lang w:val="en-GB"/>
         </w:rPr>
+        <w:lastRenderedPageBreak/>
         <w:t>Table</w:t>
       </w:r>
-      <w:del w:id="61" w:author="matt baldree" w:date="2018-03-31T17:00:00Z">
-        <w:r>
-          <w:rPr>
-            <w:b/>
-            <w:lang w:val="en-GB"/>
-          </w:rPr>
-          <w:delText xml:space="preserve"> </w:delText>
-        </w:r>
-      </w:del>
-      <w:ins w:id="62" w:author="matt baldree" w:date="2018-03-31T17:00:00Z">
-        <w:r>
-          <w:rPr>
-            <w:b/>
-            <w:lang w:val="en-GB"/>
-          </w:rPr>
-          <w:t xml:space="preserve"> 1.</w:t>
-        </w:r>
-      </w:ins>
-      <w:del w:id="63" w:author="matt baldree" w:date="2018-03-31T17:00:00Z">
-        <w:r>
-          <w:rPr>
-            <w:b/>
-          </w:rPr>
-          <w:fldChar w:fldCharType="begin"/>
-        </w:r>
-        <w:r>
-          <w:rPr>
-            <w:b/>
-            <w:lang w:val="en-GB"/>
-          </w:rPr>
-          <w:delInstrText xml:space="preserve"> SEQ Table \n </w:delInstrText>
-        </w:r>
-        <w:r>
-          <w:rPr>
-            <w:b/>
-          </w:rPr>
-          <w:fldChar w:fldCharType="separate"/>
-        </w:r>
-        <w:r>
-          <w:rPr>
-            <w:b/>
-            <w:noProof/>
-            <w:lang w:val="en-GB"/>
-          </w:rPr>
-          <w:delText>1</w:delText>
-        </w:r>
-        <w:r>
-          <w:rPr>
-            <w:b/>
-          </w:rPr>
-          <w:fldChar w:fldCharType="end"/>
-        </w:r>
-        <w:r>
-          <w:rPr>
-            <w:b/>
-            <w:lang w:val="en-GB"/>
-          </w:rPr>
-          <w:delText>.</w:delText>
-        </w:r>
-      </w:del>
+      <w:r>
+        <w:rPr>
+          <w:b/>
+          <w:lang w:val="en-GB"/>
+        </w:rPr>
+        <w:t xml:space="preserve"> 1.</w:t>
+      </w:r>
       <w:r>
         <w:rPr>
           <w:lang w:val="en-GB"/>
@@ -5123,13 +5384,6 @@
         <w:rPr>
           <w:lang w:val="en-GB"/>
         </w:rPr>
-        <w:pPrChange w:id="64" w:author="matt baldree" w:date="2018-03-31T17:00:00Z">
-          <w:pPr>
-            <w:pStyle w:val="tabletitle"/>
-            <w:spacing w:after="240"/>
-            <w:jc w:val="center"/>
-          </w:pPr>
-        </w:pPrChange>
       </w:pPr>
       <w:r>
         <w:rPr>
@@ -6284,13 +6538,6 @@
         <w:rPr>
           <w:lang w:val="en-GB"/>
         </w:rPr>
-        <w:pPrChange w:id="65" w:author="matt baldree" w:date="2018-03-31T17:00:00Z">
-          <w:pPr>
-            <w:pStyle w:val="tabletitle"/>
-            <w:spacing w:after="240"/>
-            <w:jc w:val="center"/>
-          </w:pPr>
-        </w:pPrChange>
       </w:pPr>
       <w:r>
         <w:rPr>
@@ -6844,6 +7091,7 @@
         <w:rPr>
           <w:noProof/>
         </w:rPr>
+        <w:lastRenderedPageBreak/>
         <mc:AlternateContent>
           <mc:Choice Requires="wps">
             <w:drawing>
@@ -6957,13 +7205,6 @@
         <w:rPr>
           <w:sz w:val="18"/>
         </w:rPr>
-        <w:pPrChange w:id="66" w:author="matt baldree" w:date="2018-03-31T17:00:00Z">
-          <w:pPr>
-            <w:spacing w:before="120" w:after="160"/>
-            <w:ind w:firstLine="0"/>
-            <w:jc w:val="center"/>
-          </w:pPr>
-        </w:pPrChange>
       </w:pPr>
       <w:r>
         <w:rPr>
@@ -7059,13 +7300,6 @@
         <w:rPr>
           <w:sz w:val="18"/>
         </w:rPr>
-        <w:pPrChange w:id="67" w:author="matt baldree" w:date="2018-03-31T17:00:00Z">
-          <w:pPr>
-            <w:spacing w:before="120" w:after="160"/>
-            <w:ind w:firstLine="0"/>
-            <w:jc w:val="center"/>
-          </w:pPr>
-        </w:pPrChange>
       </w:pPr>
       <w:r>
         <w:rPr>
@@ -7324,13 +7558,6 @@
         <w:rPr>
           <w:lang w:val="en-GB"/>
         </w:rPr>
-        <w:pPrChange w:id="68" w:author="matt baldree" w:date="2018-03-31T17:00:00Z">
-          <w:pPr>
-            <w:pStyle w:val="tabletitle"/>
-            <w:spacing w:after="240"/>
-            <w:jc w:val="center"/>
-          </w:pPr>
-        </w:pPrChange>
       </w:pPr>
       <w:r>
         <w:rPr>
@@ -7697,13 +7924,6 @@
         <w:rPr>
           <w:lang w:val="en-GB"/>
         </w:rPr>
-        <w:pPrChange w:id="69" w:author="matt baldree" w:date="2018-03-31T17:00:00Z">
-          <w:pPr>
-            <w:pStyle w:val="tabletitle"/>
-            <w:spacing w:after="240"/>
-            <w:jc w:val="center"/>
-          </w:pPr>
-        </w:pPrChange>
       </w:pPr>
       <w:r>
         <w:rPr>
@@ -8006,13 +8226,6 @@
         <w:rPr>
           <w:lang w:val="en-GB"/>
         </w:rPr>
-        <w:pPrChange w:id="70" w:author="matt baldree" w:date="2018-03-31T17:00:00Z">
-          <w:pPr>
-            <w:pStyle w:val="tabletitle"/>
-            <w:spacing w:after="240"/>
-            <w:jc w:val="center"/>
-          </w:pPr>
-        </w:pPrChange>
       </w:pPr>
       <w:r>
         <w:rPr>
@@ -9370,13 +9583,6 @@
         <w:rPr>
           <w:sz w:val="18"/>
         </w:rPr>
-        <w:pPrChange w:id="71" w:author="matt baldree" w:date="2018-03-31T17:00:00Z">
-          <w:pPr>
-            <w:spacing w:before="120" w:after="160"/>
-            <w:ind w:firstLine="0"/>
-            <w:jc w:val="center"/>
-          </w:pPr>
-        </w:pPrChange>
       </w:pPr>
       <w:r>
         <w:rPr>
@@ -9490,13 +9696,6 @@
         <w:rPr>
           <w:sz w:val="18"/>
         </w:rPr>
-        <w:pPrChange w:id="72" w:author="matt baldree" w:date="2018-03-31T17:00:00Z">
-          <w:pPr>
-            <w:spacing w:before="120" w:after="160"/>
-            <w:ind w:firstLine="0"/>
-            <w:jc w:val="center"/>
-          </w:pPr>
-        </w:pPrChange>
       </w:pPr>
       <w:r>
         <w:rPr>
@@ -9596,24 +9795,24 @@
       <w:pPr>
         <w:ind w:firstLine="0"/>
       </w:pPr>
-      <w:commentRangeStart w:id="73"/>
-      <w:commentRangeStart w:id="74"/>
+      <w:commentRangeStart w:id="66"/>
+      <w:commentRangeStart w:id="67"/>
       <w:r>
         <w:t>Cryptocurrencies</w:t>
       </w:r>
-      <w:commentRangeEnd w:id="73"/>
+      <w:commentRangeEnd w:id="66"/>
       <w:r>
         <w:rPr>
           <w:rStyle w:val="CommentReference"/>
         </w:rPr>
-        <w:commentReference w:id="73"/>
-      </w:r>
-      <w:commentRangeEnd w:id="74"/>
+        <w:commentReference w:id="66"/>
+      </w:r>
+      <w:commentRangeEnd w:id="67"/>
       <w:r>
         <w:rPr>
           <w:rStyle w:val="CommentReference"/>
         </w:rPr>
-        <w:commentReference w:id="74"/>
+        <w:commentReference w:id="67"/>
       </w:r>
       <w:r>
         <w:t xml:space="preserve"> </w:t>
@@ -9829,16 +10028,9 @@
         <w:rPr>
           <w:sz w:val="18"/>
         </w:rPr>
-        <w:pPrChange w:id="75" w:author="matt baldree" w:date="2018-03-31T17:01:00Z">
-          <w:pPr>
-            <w:spacing w:before="120" w:after="160"/>
-            <w:ind w:firstLine="0"/>
-            <w:jc w:val="center"/>
-          </w:pPr>
-        </w:pPrChange>
-      </w:pPr>
-      <w:commentRangeStart w:id="76"/>
-      <w:commentRangeStart w:id="77"/>
+      </w:pPr>
+      <w:commentRangeStart w:id="68"/>
+      <w:commentRangeStart w:id="69"/>
       <w:r>
         <w:rPr>
           <w:b/>
@@ -9866,19 +10058,19 @@
         </w:rPr>
         <w:t xml:space="preserve"> </w:t>
       </w:r>
-      <w:commentRangeEnd w:id="76"/>
+      <w:commentRangeEnd w:id="68"/>
       <w:r>
         <w:rPr>
           <w:rStyle w:val="CommentReference"/>
         </w:rPr>
-        <w:commentReference w:id="76"/>
-      </w:r>
-      <w:commentRangeEnd w:id="77"/>
+        <w:commentReference w:id="68"/>
+      </w:r>
+      <w:commentRangeEnd w:id="69"/>
       <w:r>
         <w:rPr>
           <w:rStyle w:val="CommentReference"/>
         </w:rPr>
-        <w:commentReference w:id="77"/>
+        <w:commentReference w:id="69"/>
       </w:r>
       <w:r>
         <w:rPr>
@@ -9957,13 +10149,6 @@
       <w:pPr>
         <w:spacing w:before="120" w:after="160"/>
         <w:ind w:firstLine="0"/>
-        <w:pPrChange w:id="78" w:author="matt baldree" w:date="2018-03-31T17:01:00Z">
-          <w:pPr>
-            <w:spacing w:before="120" w:after="160"/>
-            <w:ind w:firstLine="0"/>
-            <w:jc w:val="center"/>
-          </w:pPr>
-        </w:pPrChange>
       </w:pPr>
       <w:r>
         <w:rPr>
@@ -10079,13 +10264,6 @@
       <w:pPr>
         <w:spacing w:before="120" w:after="160"/>
         <w:ind w:firstLine="0"/>
-        <w:pPrChange w:id="79" w:author="matt baldree" w:date="2018-03-31T17:01:00Z">
-          <w:pPr>
-            <w:spacing w:before="120" w:after="160"/>
-            <w:ind w:firstLine="0"/>
-            <w:jc w:val="center"/>
-          </w:pPr>
-        </w:pPrChange>
       </w:pPr>
       <w:r>
         <w:rPr>
@@ -10210,13 +10388,6 @@
       <w:pPr>
         <w:spacing w:before="120" w:after="160"/>
         <w:ind w:firstLine="0"/>
-        <w:pPrChange w:id="80" w:author="matt baldree" w:date="2018-03-31T17:01:00Z">
-          <w:pPr>
-            <w:spacing w:before="120" w:after="160"/>
-            <w:ind w:firstLine="0"/>
-            <w:jc w:val="center"/>
-          </w:pPr>
-        </w:pPrChange>
       </w:pPr>
       <w:r>
         <w:rPr>
@@ -10333,13 +10504,6 @@
       <w:pPr>
         <w:spacing w:before="120" w:after="160"/>
         <w:ind w:firstLine="0"/>
-        <w:pPrChange w:id="81" w:author="matt baldree" w:date="2018-03-31T17:01:00Z">
-          <w:pPr>
-            <w:spacing w:before="120" w:after="160"/>
-            <w:ind w:firstLine="0"/>
-            <w:jc w:val="center"/>
-          </w:pPr>
-        </w:pPrChange>
       </w:pPr>
       <w:r>
         <w:rPr>
@@ -10471,13 +10635,6 @@
       <w:pPr>
         <w:spacing w:before="120" w:after="160"/>
         <w:ind w:firstLine="230"/>
-        <w:pPrChange w:id="82" w:author="matt baldree" w:date="2018-03-31T17:01:00Z">
-          <w:pPr>
-            <w:spacing w:before="120" w:after="160"/>
-            <w:ind w:firstLine="230"/>
-            <w:jc w:val="center"/>
-          </w:pPr>
-        </w:pPrChange>
       </w:pPr>
       <w:r>
         <w:rPr>
@@ -10647,13 +10804,6 @@
         <w:rPr>
           <w:lang w:val="en-GB"/>
         </w:rPr>
-        <w:pPrChange w:id="83" w:author="matt baldree" w:date="2018-03-31T17:01:00Z">
-          <w:pPr>
-            <w:pStyle w:val="tabletitle"/>
-            <w:spacing w:after="240"/>
-            <w:jc w:val="center"/>
-          </w:pPr>
-        </w:pPrChange>
       </w:pPr>
       <w:r>
         <w:rPr>
@@ -10908,13 +11058,6 @@
         <w:rPr>
           <w:lang w:val="en-GB"/>
         </w:rPr>
-        <w:pPrChange w:id="84" w:author="matt baldree" w:date="2018-03-31T17:01:00Z">
-          <w:pPr>
-            <w:pStyle w:val="tabletitle"/>
-            <w:spacing w:after="240"/>
-            <w:jc w:val="center"/>
-          </w:pPr>
-        </w:pPrChange>
       </w:pPr>
       <w:r>
         <w:rPr>
@@ -11505,13 +11648,6 @@
         <w:rPr>
           <w:lang w:val="en-GB"/>
         </w:rPr>
-        <w:pPrChange w:id="85" w:author="matt baldree" w:date="2018-03-31T17:01:00Z">
-          <w:pPr>
-            <w:pStyle w:val="tabletitle"/>
-            <w:spacing w:after="240"/>
-            <w:jc w:val="center"/>
-          </w:pPr>
-        </w:pPrChange>
       </w:pPr>
       <w:r>
         <w:rPr>
@@ -12282,13 +12418,6 @@
         <w:rPr>
           <w:color w:val="FF0000"/>
         </w:rPr>
-        <w:pPrChange w:id="86" w:author="matt baldree" w:date="2018-03-31T17:01:00Z">
-          <w:pPr>
-            <w:spacing w:before="120" w:after="160"/>
-            <w:ind w:firstLine="0"/>
-            <w:jc w:val="center"/>
-          </w:pPr>
-        </w:pPrChange>
       </w:pPr>
       <w:r>
         <w:rPr>
@@ -13039,7 +13168,7 @@
 
 <file path=word/comments.xml><?xml version="1.0" encoding="utf-8"?>
 <w:comments xmlns:wpc="http://schemas.microsoft.com/office/word/2010/wordprocessingCanvas" xmlns:cx="http://schemas.microsoft.com/office/drawing/2014/chartex" xmlns:cx1="http://schemas.microsoft.com/office/drawing/2015/9/8/chartex" xmlns:cx2="http://schemas.microsoft.com/office/drawing/2015/10/21/chartex" xmlns:cx3="http://schemas.microsoft.com/office/drawing/2016/5/9/chartex" xmlns:cx4="http://schemas.microsoft.com/office/drawing/2016/5/10/chartex" xmlns:cx5="http://schemas.microsoft.com/office/drawing/2016/5/11/chartex" xmlns:cx6="http://schemas.microsoft.com/office/drawing/2016/5/12/chartex" xmlns:cx7="http://schemas.microsoft.com/office/drawing/2016/5/13/chartex" xmlns:cx8="http://schemas.microsoft.com/office/drawing/2016/5/14/chartex" xmlns:mc="http://schemas.openxmlformats.org/markup-compatibility/2006" xmlns:aink="http://schemas.microsoft.com/office/drawing/2016/ink" xmlns:am3d="http://schemas.microsoft.com/office/drawing/2017/model3d" xmlns:o="urn:schemas-microsoft-com:office:office" xmlns:r="http://schemas.openxmlformats.org/officeDocument/2006/relationships" xmlns:m="http://schemas.openxmlformats.org/officeDocument/2006/math" xmlns:v="urn:schemas-microsoft-com:vml" xmlns:wp14="http://schemas.microsoft.com/office/word/2010/wordprocessingDrawing" xmlns:wp="http://schemas.openxmlformats.org/drawingml/2006/wordprocessingDrawing" xmlns:w10="urn:schemas-microsoft-com:office:word" xmlns:w="http://schemas.openxmlformats.org/wordprocessingml/2006/main" xmlns:w14="http://schemas.microsoft.com/office/word/2010/wordml" xmlns:w15="http://schemas.microsoft.com/office/word/2012/wordml" xmlns:w16cid="http://schemas.microsoft.com/office/word/2016/wordml/cid" xmlns:w16se="http://schemas.microsoft.com/office/word/2015/wordml/symex" xmlns:wpg="http://schemas.microsoft.com/office/word/2010/wordprocessingGroup" xmlns:wpi="http://schemas.microsoft.com/office/word/2010/wordprocessingInk" xmlns:wne="http://schemas.microsoft.com/office/word/2006/wordml" xmlns:wps="http://schemas.microsoft.com/office/word/2010/wordprocessingShape" mc:Ignorable="w14 w15 w16se w16cid wp14">
-  <w:comment w:id="55" w:author="matt baldree" w:date="2018-03-20T15:01:00Z" w:initials="mb">
+  <w:comment w:id="1" w:author="matt baldree" w:date="2018-03-20T15:01:00Z" w:initials="mb">
     <w:p>
       <w:pPr>
         <w:pStyle w:val="CommentText"/>
@@ -13055,7 +13184,7 @@
       </w:r>
     </w:p>
   </w:comment>
-  <w:comment w:id="73" w:author="matt baldree" w:date="2018-03-20T11:39:00Z" w:initials="mb">
+  <w:comment w:id="2" w:author="matt baldree" w:date="2018-03-31T17:27:00Z" w:initials="mb">
     <w:p>
       <w:pPr>
         <w:pStyle w:val="CommentText"/>
@@ -13067,11 +13196,14 @@
         <w:annotationRef/>
       </w:r>
       <w:r>
-        <w:t>How do I read these diagrams? Color means what? Distance means what?</w:t>
+        <w:rPr>
+          <w:noProof/>
+        </w:rPr>
+        <w:t>This statement requires more explanation. How did Bitcoin satisfy the three questions?</w:t>
       </w:r>
     </w:p>
   </w:comment>
-  <w:comment w:id="74" w:author="Paul W" w:date="2018-03-24T12:13:00Z" w:initials="PW">
+  <w:comment w:id="3" w:author="matt baldree" w:date="2018-03-31T17:31:00Z" w:initials="mb">
     <w:p>
       <w:pPr>
         <w:pStyle w:val="CommentText"/>
@@ -13083,11 +13215,14 @@
         <w:annotationRef/>
       </w:r>
       <w:r>
-        <w:t xml:space="preserve">Different clusters are represented by different colors.  The thickness of the edge shows the strength of the correlation.  </w:t>
+        <w:rPr>
+          <w:noProof/>
+        </w:rPr>
+        <w:t>where is the close quote? Can we just reword it to lose the quote?</w:t>
       </w:r>
     </w:p>
   </w:comment>
-  <w:comment w:id="76" w:author="matt baldree" w:date="2018-03-20T12:07:00Z" w:initials="mb">
+  <w:comment w:id="57" w:author="matt baldree" w:date="2018-03-31T17:40:00Z" w:initials="mb">
     <w:p>
       <w:pPr>
         <w:pStyle w:val="CommentText"/>
@@ -13102,11 +13237,83 @@
         <w:rPr>
           <w:noProof/>
         </w:rPr>
-        <w:t>The publication might be black and white and these figures could be hard to see. Not sure if we can do much about it without a lot of work.</w:t>
+        <w:t>Probably need a paragraph about where we think sentiment on cryptocurrency is important such as Twitter, Reddit, search engines.</w:t>
       </w:r>
     </w:p>
   </w:comment>
-  <w:comment w:id="77" w:author="Paul W" w:date="2018-03-23T20:59:00Z" w:initials="PW">
+  <w:comment w:id="64" w:author="matt baldree" w:date="2018-03-31T17:41:00Z" w:initials="mb">
+    <w:p>
+      <w:pPr>
+        <w:pStyle w:val="CommentText"/>
+      </w:pPr>
+      <w:r>
+        <w:rPr>
+          <w:rStyle w:val="CommentReference"/>
+        </w:rPr>
+        <w:annotationRef/>
+      </w:r>
+      <w:r>
+        <w:rPr>
+          <w:noProof/>
+        </w:rPr>
+        <w:t>Is this sufficient for our needs?</w:t>
+      </w:r>
+      <w:bookmarkStart w:id="65" w:name="_GoBack"/>
+      <w:bookmarkEnd w:id="65"/>
+    </w:p>
+  </w:comment>
+  <w:comment w:id="66" w:author="matt baldree" w:date="2018-03-20T11:39:00Z" w:initials="mb">
+    <w:p>
+      <w:pPr>
+        <w:pStyle w:val="CommentText"/>
+      </w:pPr>
+      <w:r>
+        <w:rPr>
+          <w:rStyle w:val="CommentReference"/>
+        </w:rPr>
+        <w:annotationRef/>
+      </w:r>
+      <w:r>
+        <w:t>How do I read these diagrams? Color means what? Distance means what?</w:t>
+      </w:r>
+    </w:p>
+  </w:comment>
+  <w:comment w:id="67" w:author="Paul W" w:date="2018-03-24T12:13:00Z" w:initials="PW">
+    <w:p>
+      <w:pPr>
+        <w:pStyle w:val="CommentText"/>
+      </w:pPr>
+      <w:r>
+        <w:rPr>
+          <w:rStyle w:val="CommentReference"/>
+        </w:rPr>
+        <w:annotationRef/>
+      </w:r>
+      <w:r>
+        <w:t xml:space="preserve">Different clusters are represented by different colors.  The thickness of the edge shows the strength of the correlation.  </w:t>
+      </w:r>
+    </w:p>
+  </w:comment>
+  <w:comment w:id="68" w:author="matt baldree" w:date="2018-03-20T12:07:00Z" w:initials="mb">
+    <w:p>
+      <w:pPr>
+        <w:pStyle w:val="CommentText"/>
+      </w:pPr>
+      <w:r>
+        <w:rPr>
+          <w:rStyle w:val="CommentReference"/>
+        </w:rPr>
+        <w:annotationRef/>
+      </w:r>
+      <w:r>
+        <w:rPr>
+          <w:noProof/>
+        </w:rPr>
+        <w:t>The publication might be black and white and these figures could be hard to see. Not sure if we can do much about it without a lot of work.</w:t>
+      </w:r>
+    </w:p>
+  </w:comment>
+  <w:comment w:id="69" w:author="Paul W" w:date="2018-03-23T20:59:00Z" w:initials="PW">
     <w:p>
       <w:pPr>
         <w:pStyle w:val="CommentText"/>
@@ -13128,6 +13335,10 @@
 <file path=word/commentsExtended.xml><?xml version="1.0" encoding="utf-8"?>
 <w15:commentsEx xmlns:wpc="http://schemas.microsoft.com/office/word/2010/wordprocessingCanvas" xmlns:cx="http://schemas.microsoft.com/office/drawing/2014/chartex" xmlns:cx1="http://schemas.microsoft.com/office/drawing/2015/9/8/chartex" xmlns:cx2="http://schemas.microsoft.com/office/drawing/2015/10/21/chartex" xmlns:cx3="http://schemas.microsoft.com/office/drawing/2016/5/9/chartex" xmlns:cx4="http://schemas.microsoft.com/office/drawing/2016/5/10/chartex" xmlns:cx5="http://schemas.microsoft.com/office/drawing/2016/5/11/chartex" xmlns:cx6="http://schemas.microsoft.com/office/drawing/2016/5/12/chartex" xmlns:cx7="http://schemas.microsoft.com/office/drawing/2016/5/13/chartex" xmlns:cx8="http://schemas.microsoft.com/office/drawing/2016/5/14/chartex" xmlns:mc="http://schemas.openxmlformats.org/markup-compatibility/2006" xmlns:aink="http://schemas.microsoft.com/office/drawing/2016/ink" xmlns:am3d="http://schemas.microsoft.com/office/drawing/2017/model3d" xmlns:o="urn:schemas-microsoft-com:office:office" xmlns:r="http://schemas.openxmlformats.org/officeDocument/2006/relationships" xmlns:m="http://schemas.openxmlformats.org/officeDocument/2006/math" xmlns:v="urn:schemas-microsoft-com:vml" xmlns:wp14="http://schemas.microsoft.com/office/word/2010/wordprocessingDrawing" xmlns:wp="http://schemas.openxmlformats.org/drawingml/2006/wordprocessingDrawing" xmlns:w10="urn:schemas-microsoft-com:office:word" xmlns:w="http://schemas.openxmlformats.org/wordprocessingml/2006/main" xmlns:w14="http://schemas.microsoft.com/office/word/2010/wordml" xmlns:w15="http://schemas.microsoft.com/office/word/2012/wordml" xmlns:w16cid="http://schemas.microsoft.com/office/word/2016/wordml/cid" xmlns:w16se="http://schemas.microsoft.com/office/word/2015/wordml/symex" xmlns:wpg="http://schemas.microsoft.com/office/word/2010/wordprocessingGroup" xmlns:wpi="http://schemas.microsoft.com/office/word/2010/wordprocessingInk" xmlns:wne="http://schemas.microsoft.com/office/word/2006/wordml" xmlns:wps="http://schemas.microsoft.com/office/word/2010/wordprocessingShape" mc:Ignorable="w14 w15 w16se w16cid wp14">
   <w15:commentEx w15:paraId="681CA20D" w15:done="0"/>
+  <w15:commentEx w15:paraId="7E57A087" w15:done="0"/>
+  <w15:commentEx w15:paraId="71E831D2" w15:done="0"/>
+  <w15:commentEx w15:paraId="58FA339A" w15:done="0"/>
+  <w15:commentEx w15:paraId="078E9346" w15:done="0"/>
   <w15:commentEx w15:paraId="03CBB28C" w15:done="0"/>
   <w15:commentEx w15:paraId="22D6BEE6" w15:paraIdParent="03CBB28C" w15:done="0"/>
   <w15:commentEx w15:paraId="08656353" w15:done="0"/>
@@ -13138,6 +13349,10 @@
 <file path=word/commentsIds.xml><?xml version="1.0" encoding="utf-8"?>
 <w16cid:commentsIds xmlns:wpc="http://schemas.microsoft.com/office/word/2010/wordprocessingCanvas" xmlns:cx="http://schemas.microsoft.com/office/drawing/2014/chartex" xmlns:cx1="http://schemas.microsoft.com/office/drawing/2015/9/8/chartex" xmlns:cx2="http://schemas.microsoft.com/office/drawing/2015/10/21/chartex" xmlns:cx3="http://schemas.microsoft.com/office/drawing/2016/5/9/chartex" xmlns:cx4="http://schemas.microsoft.com/office/drawing/2016/5/10/chartex" xmlns:cx5="http://schemas.microsoft.com/office/drawing/2016/5/11/chartex" xmlns:cx6="http://schemas.microsoft.com/office/drawing/2016/5/12/chartex" xmlns:cx7="http://schemas.microsoft.com/office/drawing/2016/5/13/chartex" xmlns:cx8="http://schemas.microsoft.com/office/drawing/2016/5/14/chartex" xmlns:mc="http://schemas.openxmlformats.org/markup-compatibility/2006" xmlns:aink="http://schemas.microsoft.com/office/drawing/2016/ink" xmlns:am3d="http://schemas.microsoft.com/office/drawing/2017/model3d" xmlns:o="urn:schemas-microsoft-com:office:office" xmlns:r="http://schemas.openxmlformats.org/officeDocument/2006/relationships" xmlns:m="http://schemas.openxmlformats.org/officeDocument/2006/math" xmlns:v="urn:schemas-microsoft-com:vml" xmlns:wp14="http://schemas.microsoft.com/office/word/2010/wordprocessingDrawing" xmlns:wp="http://schemas.openxmlformats.org/drawingml/2006/wordprocessingDrawing" xmlns:w10="urn:schemas-microsoft-com:office:word" xmlns:w="http://schemas.openxmlformats.org/wordprocessingml/2006/main" xmlns:w14="http://schemas.microsoft.com/office/word/2010/wordml" xmlns:w15="http://schemas.microsoft.com/office/word/2012/wordml" xmlns:w16cid="http://schemas.microsoft.com/office/word/2016/wordml/cid" xmlns:w16se="http://schemas.microsoft.com/office/word/2015/wordml/symex" xmlns:wpg="http://schemas.microsoft.com/office/word/2010/wordprocessingGroup" xmlns:wpi="http://schemas.microsoft.com/office/word/2010/wordprocessingInk" xmlns:wne="http://schemas.microsoft.com/office/word/2006/wordml" xmlns:wps="http://schemas.microsoft.com/office/word/2010/wordprocessingShape" mc:Ignorable="w14 w15 w16se w16cid wp14">
   <w16cid:commentId w16cid:paraId="681CA20D" w16cid:durableId="1E5BA0B4"/>
+  <w16cid:commentId w16cid:paraId="7E57A087" w16cid:durableId="1E6A4382"/>
+  <w16cid:commentId w16cid:paraId="71E831D2" w16cid:durableId="1E6A4455"/>
+  <w16cid:commentId w16cid:paraId="58FA339A" w16cid:durableId="1E6A469A"/>
+  <w16cid:commentId w16cid:paraId="078E9346" w16cid:durableId="1E6A46E7"/>
   <w16cid:commentId w16cid:paraId="03CBB28C" w16cid:durableId="1E5B7169"/>
   <w16cid:commentId w16cid:paraId="22D6BEE6" w16cid:durableId="1E60BF5C"/>
   <w16cid:commentId w16cid:paraId="08656353" w16cid:durableId="1E5B77E5"/>
@@ -17042,7 +17257,7 @@
 </file>
 
 <file path=customXml/itemProps1.xml><?xml version="1.0" encoding="utf-8"?>
-<ds:datastoreItem xmlns:ds="http://schemas.openxmlformats.org/officeDocument/2006/customXml" ds:itemID="{ACA75F17-72C3-9146-9606-612AA2465BD6}">
+<ds:datastoreItem xmlns:ds="http://schemas.openxmlformats.org/officeDocument/2006/customXml" ds:itemID="{143BB140-7426-7845-8E7D-70E18C78D272}">
   <ds:schemaRefs>
     <ds:schemaRef ds:uri="http://schemas.openxmlformats.org/officeDocument/2006/bibliography"/>
   </ds:schemaRefs>

</xml_diff>

<commit_message>
added school and Ph.D.
</commit_message>
<xml_diff>
--- a/paper/MatthewBaldree_Capstone_Proposal_Baldree_Hill_Widhalm_20180321_FinalPaperDraft.docx
+++ b/paper/MatthewBaldree_Capstone_Proposal_Baldree_Hill_Widhalm_20180321_FinalPaperDraft.docx
@@ -11,8 +11,13 @@
           <w:lang w:val="de-DE"/>
         </w:rPr>
       </w:pPr>
-      <w:r>
-        <w:t>Cryptovisor: A Cryptocurrency Advisor Tool</w:t>
+      <w:proofErr w:type="spellStart"/>
+      <w:r>
+        <w:t>Cryptovisor</w:t>
+      </w:r>
+      <w:proofErr w:type="spellEnd"/>
+      <w:r>
+        <w:t>: A Cryptocurrency Advisor Tool</w:t>
       </w:r>
     </w:p>
     <w:p>
@@ -52,52 +57,78 @@
         </w:rPr>
         <w:t xml:space="preserve"> </w:t>
       </w:r>
+      <w:proofErr w:type="spellStart"/>
       <w:r>
         <w:rPr>
           <w:sz w:val="20"/>
           <w:lang w:val="de-DE"/>
         </w:rPr>
-        <w:t>Widhalm, Brandon</w:t>
-      </w:r>
+        <w:t>Widhalm</w:t>
+      </w:r>
+      <w:proofErr w:type="spellEnd"/>
       <w:r>
         <w:rPr>
           <w:sz w:val="20"/>
           <w:lang w:val="de-DE"/>
         </w:rPr>
-        <w:t xml:space="preserve"> </w:t>
+        <w:t>, Brandon</w:t>
       </w:r>
       <w:r>
         <w:rPr>
           <w:sz w:val="20"/>
           <w:lang w:val="de-DE"/>
         </w:rPr>
-        <w:t>Hill</w:t>
+        <w:t xml:space="preserve"> </w:t>
       </w:r>
       <w:r>
         <w:rPr>
           <w:sz w:val="20"/>
           <w:lang w:val="de-DE"/>
         </w:rPr>
+        <w:t>Hill</w:t>
+      </w:r>
+      <w:r>
+        <w:rPr>
+          <w:sz w:val="20"/>
+          <w:lang w:val="de-DE"/>
+        </w:rPr>
         <w:t xml:space="preserve">, </w:t>
       </w:r>
     </w:p>
     <w:p>
       <w:pPr>
         <w:pStyle w:val="email"/>
-        <w:ind w:left="1080" w:right="797" w:firstLine="0"/>
-        <w:rPr>
+        <w:spacing w:after="220"/>
+        <w:ind w:left="1080" w:right="792" w:firstLine="0"/>
+        <w:rPr>
+          <w:ins w:id="0" w:author="matt baldree" w:date="2018-04-17T18:24:00Z"/>
           <w:sz w:val="20"/>
           <w:lang w:val="de-DE"/>
         </w:rPr>
+        <w:pPrChange w:id="1" w:author="matt baldree" w:date="2018-04-17T18:27:00Z">
+          <w:pPr>
+            <w:pStyle w:val="email"/>
+            <w:ind w:left="1080" w:right="797" w:firstLine="0"/>
+          </w:pPr>
+        </w:pPrChange>
       </w:pPr>
       <w:r>
         <w:rPr>
           <w:sz w:val="20"/>
           <w:lang w:val="de-DE"/>
         </w:rPr>
-        <w:t>Matteo Ortisi</w:t>
-      </w:r>
-      <w:ins w:id="0" w:author="matt baldree" w:date="2018-04-09T15:18:00Z">
+        <w:t xml:space="preserve">Matteo </w:t>
+      </w:r>
+      <w:proofErr w:type="spellStart"/>
+      <w:r>
+        <w:rPr>
+          <w:sz w:val="20"/>
+          <w:lang w:val="de-DE"/>
+        </w:rPr>
+        <w:t>Ortisi</w:t>
+      </w:r>
+      <w:proofErr w:type="spellEnd"/>
+      <w:ins w:id="2" w:author="matt baldree" w:date="2018-04-09T15:18:00Z">
         <w:r>
           <w:rPr>
             <w:sz w:val="20"/>
@@ -106,8 +137,46 @@
           <w:t xml:space="preserve"> Ph.D.</w:t>
         </w:r>
       </w:ins>
-      <w:bookmarkStart w:id="1" w:name="_GoBack"/>
-      <w:bookmarkEnd w:id="1"/>
+    </w:p>
+    <w:p>
+      <w:pPr>
+        <w:pStyle w:val="authorinfo"/>
+        <w:rPr>
+          <w:ins w:id="3" w:author="matt baldree" w:date="2018-04-17T18:26:00Z"/>
+          <w:lang w:val="de-DE"/>
+        </w:rPr>
+      </w:pPr>
+      <w:ins w:id="4" w:author="matt baldree" w:date="2018-04-17T18:26:00Z">
+        <w:r>
+          <w:rPr>
+            <w:lang w:val="de-DE"/>
+          </w:rPr>
+          <w:t>Master of Science in Data Science, Southe</w:t>
+        </w:r>
+        <w:bookmarkStart w:id="5" w:name="_GoBack"/>
+        <w:bookmarkEnd w:id="5"/>
+        <w:r>
+          <w:rPr>
+            <w:lang w:val="de-DE"/>
+          </w:rPr>
+          <w:t>rn Methodist University 6425 Boaz Lane, Dallas, TX 75205</w:t>
+        </w:r>
+      </w:ins>
+    </w:p>
+    <w:p>
+      <w:pPr>
+        <w:pStyle w:val="abstract"/>
+        <w:jc w:val="center"/>
+        <w:rPr>
+          <w:del w:id="6" w:author="matt baldree" w:date="2018-04-17T18:26:00Z"/>
+          <w:lang w:val="de-DE"/>
+        </w:rPr>
+        <w:pPrChange w:id="7" w:author="matt baldree" w:date="2018-04-17T18:25:00Z">
+          <w:pPr>
+            <w:pStyle w:val="abstract"/>
+          </w:pPr>
+        </w:pPrChange>
+      </w:pPr>
     </w:p>
     <w:p>
       <w:pPr>
@@ -123,10 +192,43 @@
         <w:rPr>
           <w:lang w:val="de-DE"/>
         </w:rPr>
-        <w:t xml:space="preserve">{mbaldree, pwidhalm, </w:t>
-      </w:r>
-      <w:r>
-        <w:t>bdhill}@smu.edu</w:t>
+        <w:t>{</w:t>
+      </w:r>
+      <w:proofErr w:type="spellStart"/>
+      <w:r>
+        <w:rPr>
+          <w:lang w:val="de-DE"/>
+        </w:rPr>
+        <w:t>mbaldree</w:t>
+      </w:r>
+      <w:proofErr w:type="spellEnd"/>
+      <w:r>
+        <w:rPr>
+          <w:lang w:val="de-DE"/>
+        </w:rPr>
+        <w:t xml:space="preserve">, </w:t>
+      </w:r>
+      <w:proofErr w:type="spellStart"/>
+      <w:r>
+        <w:rPr>
+          <w:lang w:val="de-DE"/>
+        </w:rPr>
+        <w:t>pwidhalm</w:t>
+      </w:r>
+      <w:proofErr w:type="spellEnd"/>
+      <w:r>
+        <w:rPr>
+          <w:lang w:val="de-DE"/>
+        </w:rPr>
+        <w:t xml:space="preserve">, </w:t>
+      </w:r>
+      <w:proofErr w:type="spellStart"/>
+      <w:r>
+        <w:t>bdhill</w:t>
+      </w:r>
+      <w:proofErr w:type="spellEnd"/>
+      <w:r>
+        <w:t>}@smu.edu</w:t>
       </w:r>
       <w:r>
         <w:rPr>
@@ -509,8 +611,21 @@
       <w:r>
         <w:t xml:space="preserve">of Bitcoin. In 2015, </w:t>
       </w:r>
-      <w:r>
-        <w:t xml:space="preserve">Vitalik Buterin co-founded </w:t>
+      <w:proofErr w:type="spellStart"/>
+      <w:r>
+        <w:t>Vitalik</w:t>
+      </w:r>
+      <w:proofErr w:type="spellEnd"/>
+      <w:r>
+        <w:t xml:space="preserve"> </w:t>
+      </w:r>
+      <w:proofErr w:type="spellStart"/>
+      <w:r>
+        <w:t>Buterin</w:t>
+      </w:r>
+      <w:proofErr w:type="spellEnd"/>
+      <w:r>
+        <w:t xml:space="preserve"> co-founded </w:t>
       </w:r>
       <w:r>
         <w:t xml:space="preserve">Ethereum </w:t>
@@ -672,7 +787,11 @@
         <w:t xml:space="preserve">The market has now taken a downturn </w:t>
       </w:r>
       <w:r>
-        <w:t xml:space="preserve">with a 62% </w:t>
+        <w:t xml:space="preserve">with a </w:t>
+      </w:r>
+      <w:r>
+        <w:lastRenderedPageBreak/>
+        <w:t xml:space="preserve">62% </w:t>
       </w:r>
       <w:r>
         <w:t>reduction</w:t>
@@ -731,7 +850,6 @@
         <w:ind w:firstLine="270"/>
       </w:pPr>
       <w:r>
-        <w:lastRenderedPageBreak/>
         <w:t>The volatility of this new emergent market</w:t>
       </w:r>
       <w:r>
@@ -957,12 +1075,14 @@
       <w:r>
         <w:t xml:space="preserve">cryptocurrency tool, </w:t>
       </w:r>
+      <w:proofErr w:type="spellStart"/>
       <w:r>
         <w:rPr>
           <w:i/>
         </w:rPr>
         <w:t>Cryptovisor</w:t>
       </w:r>
+      <w:proofErr w:type="spellEnd"/>
       <w:r>
         <w:t>, that recommends for</w:t>
       </w:r>
@@ -1179,7 +1299,15 @@
         <w:t xml:space="preserve"> provides background </w:t>
       </w:r>
       <w:r>
-        <w:t>of sentiment analysis. Section 5 describes our Cryptovisor tool. Section 6</w:t>
+        <w:t xml:space="preserve">of sentiment analysis. Section 5 describes our </w:t>
+      </w:r>
+      <w:proofErr w:type="spellStart"/>
+      <w:r>
+        <w:t>Cryptovisor</w:t>
+      </w:r>
+      <w:proofErr w:type="spellEnd"/>
+      <w:r>
+        <w:t xml:space="preserve"> tool. Section 6</w:t>
       </w:r>
       <w:r>
         <w:t xml:space="preserve"> details the data</w:t>
@@ -1188,7 +1316,11 @@
         <w:t xml:space="preserve"> used in the research. Section 7</w:t>
       </w:r>
       <w:r>
-        <w:t xml:space="preserve"> provides the re</w:t>
+        <w:t xml:space="preserve"> provides the </w:t>
+      </w:r>
+      <w:r>
+        <w:lastRenderedPageBreak/>
+        <w:t>re</w:t>
       </w:r>
       <w:r>
         <w:t>sults of our research. Section 8 analyzes the results. Section 9</w:t>
@@ -1208,15 +1340,14 @@
       <w:r>
         <w:t>.</w:t>
       </w:r>
-      <w:bookmarkStart w:id="2" w:name="_Hlk496549710"/>
+      <w:bookmarkStart w:id="8" w:name="_Hlk496549710"/>
     </w:p>
-    <w:bookmarkEnd w:id="2"/>
+    <w:bookmarkEnd w:id="8"/>
     <w:p>
       <w:pPr>
         <w:pStyle w:val="Heading1"/>
       </w:pPr>
       <w:r>
-        <w:lastRenderedPageBreak/>
         <w:t>2</w:t>
       </w:r>
       <w:r>
@@ -1262,7 +1393,15 @@
         <w:t>, see Fig. 1 for a timeline</w:t>
       </w:r>
       <w:r>
-        <w:t xml:space="preserve"> that includes Litecoin, Vertcoin, Ethereum, and </w:t>
+        <w:t xml:space="preserve"> that includes Litecoin, </w:t>
+      </w:r>
+      <w:proofErr w:type="spellStart"/>
+      <w:r>
+        <w:t>Vertcoin</w:t>
+      </w:r>
+      <w:proofErr w:type="spellEnd"/>
+      <w:r>
+        <w:t xml:space="preserve">, Ethereum, and </w:t>
       </w:r>
       <w:r>
         <w:t xml:space="preserve">their </w:t>
@@ -1536,7 +1675,11 @@
         <w:t xml:space="preserve">creating the </w:t>
       </w:r>
       <w:r>
-        <w:t>blockchain. Incentivizing</w:t>
+        <w:t xml:space="preserve">blockchain. </w:t>
+      </w:r>
+      <w:r>
+        <w:lastRenderedPageBreak/>
+        <w:t>Incentivizing</w:t>
       </w:r>
       <w:r>
         <w:t>,</w:t>
@@ -1551,11 +1694,7 @@
         <w:t xml:space="preserve"> keeps the network secured and introduces coins to the marketplace. </w:t>
       </w:r>
       <w:r>
-        <w:t xml:space="preserve">With Bitcoin, a maximum of 21 million coins will be minted. The network also rewards miners with fees which offset lack of coin rewards. Rewarded </w:t>
-      </w:r>
-      <w:r>
-        <w:lastRenderedPageBreak/>
-        <w:t>m</w:t>
+        <w:t>With Bitcoin, a maximum of 21 million coins will be minted. The network also rewards miners with fees which offset lack of coin rewards. Rewarded m</w:t>
       </w:r>
       <w:r>
         <w:t>iners may sell or trade their coins for goods and services</w:t>
@@ -1864,7 +2003,11 @@
         <w:t>orders into the marketplace through market or limit orders</w:t>
       </w:r>
       <w:r>
-        <w:t>. A market order authorizes the exchange to make the trade on your behalf. A limit order place</w:t>
+        <w:t xml:space="preserve">. A market order authorizes the exchange to </w:t>
+      </w:r>
+      <w:r>
+        <w:lastRenderedPageBreak/>
+        <w:t>make the trade on your behalf. A limit order place</w:t>
       </w:r>
       <w:r>
         <w:t>s</w:t>
@@ -1879,11 +2022,7 @@
         <w:t xml:space="preserve"> an order book waiting for the order’s criteria to be met. </w:t>
       </w:r>
       <w:r>
-        <w:t xml:space="preserve">The liquidity of an asset in the exchange can affect the volatility in pricing. Large purchases on exchanges can run up the price from 1% to </w:t>
-      </w:r>
-      <w:r>
-        <w:lastRenderedPageBreak/>
-        <w:t>10% because the exchange does not have enough liquidity or amount of assets to satisfy the order without bumping up the price. In addition, cryptocurrencies are traded across many exchanges further reducing the liquidity of the asset. Large trades could exhaust an exchange causing a “flash crash” similar to the one experience by GDAX in June of 2017. On that day, a multi-million dollar sell order caused the price of Ethereum to drop 99.9% within a second. The steep drop triggered cascading stop loss orders until the price reached $0.10 within a second. This price volatility is one of the main barriers to cryptocurrency adoption [15].</w:t>
+        <w:t>The liquidity of an asset in the exchange can affect the volatility in pricing. Large purchases on exchanges can run up the price from 1% to 10% because the exchange does not have enough liquidity or amount of assets to satisfy the order without bumping up the price. In addition, cryptocurrencies are traded across many exchanges further reducing the liquidity of the asset. Large trades could exhaust an exchange causing a “flash crash” similar to the one experience by GDAX in June of 2017. On that day, a multi-million dollar sell order caused the price of Ethereum to drop 99.9% within a second. The steep drop triggered cascading stop loss orders until the price reached $0.10 within a second. This price volatility is one of the main barriers to cryptocurrency adoption [15].</w:t>
       </w:r>
     </w:p>
     <w:p>
@@ -1979,12 +2118,14 @@
       <w:r>
         <w:t xml:space="preserve">the </w:t>
       </w:r>
+      <w:proofErr w:type="spellStart"/>
       <w:r>
         <w:rPr>
           <w:i/>
         </w:rPr>
         <w:t>Jaxx</w:t>
       </w:r>
+      <w:proofErr w:type="spellEnd"/>
       <w:r>
         <w:t xml:space="preserve"> wallet</w:t>
       </w:r>
@@ -2190,7 +2331,11 @@
         <w:t>. Interestingly, Bitcoin and Litecoin are positively correlated with various fiat currencies (as compared to the US dollar) while Ethereum is slightly negatively correlated with the same currencies. Ethereum is a ‘smart contract’ cryptocurrency while Bitcoin and Litecoin are conventional cryptocurrencies.</w:t>
       </w:r>
       <w:r>
-        <w:t xml:space="preserve"> We also reviewed the correlation of the cryptocurrencies with gold and found that the cryptocurrencies are negatively correlated to the price movements in gold, see Fig. 4. Investors appear to be utilizing Bitcoin more as an asset to hold value to hedge against other markets.  Although individuals do use Bitcoin as a currency, on a larger scale it is being used as a hedge asset.</w:t>
+        <w:t xml:space="preserve"> We also reviewed the correlation of the cryptocurrencies with gold and found that the cryptocurrencies are negatively correlated to the price movements in gold, see Fig. 4. Investors appear to be utilizing Bitcoin more as an asset to hold value to hedge against other markets.  </w:t>
+      </w:r>
+      <w:r>
+        <w:lastRenderedPageBreak/>
+        <w:t>Although individuals do use Bitcoin as a currency, on a larger scale it is being used as a hedge asset.</w:t>
       </w:r>
     </w:p>
     <w:p>
@@ -2199,11 +2344,7 @@
         <w:ind w:firstLine="274"/>
       </w:pPr>
       <w:r>
-        <w:t xml:space="preserve">Bitcoin has not yet proven that it can store value, but it is used for exchange of goods or services and is also used as a measure to compare goods. Bitcoin has met two of the </w:t>
-      </w:r>
-      <w:r>
-        <w:lastRenderedPageBreak/>
-        <w:t>three necessary conditions asked when determining if an investment vehicle is an asset class. Future analysis may show that it can also store value but due to the infancy of the currency, it is too early to tell. Market correlations show that crypto-currency may be primed to be an asset class all by itself once it can also be shown that it meets all of the necessary criteria.</w:t>
+        <w:t>Bitcoin has not yet proven that it can store value, but it is used for exchange of goods or services and is also used as a measure to compare goods. Bitcoin has met two of the three necessary conditions asked when determining if an investment vehicle is an asset class. Future analysis may show that it can also store value but due to the infancy of the currency, it is too early to tell. Market correlations show that crypto-currency may be primed to be an asset class all by itself once it can also be shown that it meets all of the necessary criteria.</w:t>
       </w:r>
     </w:p>
     <w:p>
@@ -2606,7 +2747,11 @@
         <w:t xml:space="preserve">the </w:t>
       </w:r>
       <w:r>
-        <w:t>data requirements of the research. At his point in the maturity process one can utilize the change in overall traffic at any point in time as an indicator of sentiment change. This is what we consider to be a simple sentiment measure.</w:t>
+        <w:t xml:space="preserve">data requirements of the research. At his point in the maturity process </w:t>
+      </w:r>
+      <w:r>
+        <w:lastRenderedPageBreak/>
+        <w:t>one can utilize the change in overall traffic at any point in time as an indicator of sentiment change. This is what we consider to be a simple sentiment measure.</w:t>
       </w:r>
     </w:p>
     <w:p>
@@ -2620,11 +2765,7 @@
         <w:t>T</w:t>
       </w:r>
       <w:r>
-        <w:t xml:space="preserve">here are various ways to identify and weight each instance, but a common theme is to utilize a lexicon of financial terms to determine whether the </w:t>
-      </w:r>
-      <w:r>
-        <w:lastRenderedPageBreak/>
-        <w:t xml:space="preserve">opinion/text should be reviewed as positive or negative. This is necessary because as noted, “the Harvard dictionary is not structured for the vocabulary of traders. [16].” </w:t>
+        <w:t xml:space="preserve">here are various ways to identify and weight each instance, but a common theme is to utilize a lexicon of financial terms to determine whether the opinion/text should be reviewed as positive or negative. This is necessary because as noted, “the Harvard dictionary is not structured for the vocabulary of traders. [16].” </w:t>
       </w:r>
       <w:r>
         <w:t xml:space="preserve">The researcher </w:t>
@@ -2670,6 +2811,7 @@
       <w:r>
         <w:t xml:space="preserve"> on </w:t>
       </w:r>
+      <w:proofErr w:type="spellStart"/>
       <w:r>
         <w:rPr>
           <w:i/>
@@ -2688,6 +2830,7 @@
         </w:rPr>
         <w:t>ompare’s</w:t>
       </w:r>
+      <w:proofErr w:type="spellEnd"/>
       <w:r>
         <w:t xml:space="preserve"> sentiment engine</w:t>
       </w:r>
@@ -2709,12 +2852,14 @@
       <w:r>
         <w:t xml:space="preserve"> The implementation of the </w:t>
       </w:r>
+      <w:proofErr w:type="spellStart"/>
       <w:r>
         <w:rPr>
           <w:i/>
         </w:rPr>
         <w:t>sentimentor</w:t>
       </w:r>
+      <w:proofErr w:type="spellEnd"/>
       <w:r>
         <w:t xml:space="preserve"> is left as a future work item.</w:t>
       </w:r>
@@ -2797,7 +2942,35 @@
         <w:rPr>
           <w:sz w:val="18"/>
         </w:rPr>
-        <w:t xml:space="preserve"> Sentimentor diagram: CryptoCompare’s Social Analysis</w:t>
+        <w:t xml:space="preserve"> </w:t>
+      </w:r>
+      <w:proofErr w:type="spellStart"/>
+      <w:r>
+        <w:rPr>
+          <w:sz w:val="18"/>
+        </w:rPr>
+        <w:t>Sentimentor</w:t>
+      </w:r>
+      <w:proofErr w:type="spellEnd"/>
+      <w:r>
+        <w:rPr>
+          <w:sz w:val="18"/>
+        </w:rPr>
+        <w:t xml:space="preserve"> diagram: </w:t>
+      </w:r>
+      <w:proofErr w:type="spellStart"/>
+      <w:r>
+        <w:rPr>
+          <w:sz w:val="18"/>
+        </w:rPr>
+        <w:t>CryptoCompare’s</w:t>
+      </w:r>
+      <w:proofErr w:type="spellEnd"/>
+      <w:r>
+        <w:rPr>
+          <w:sz w:val="18"/>
+        </w:rPr>
+        <w:t xml:space="preserve"> Social Analysis</w:t>
       </w:r>
     </w:p>
     <w:p>
@@ -2810,8 +2983,13 @@
       <w:r>
         <w:t xml:space="preserve">   </w:t>
       </w:r>
-      <w:r>
-        <w:t>Cryptovisor – A Cryptocurrency Advisory Tool</w:t>
+      <w:proofErr w:type="spellStart"/>
+      <w:r>
+        <w:t>Cryptovisor</w:t>
+      </w:r>
+      <w:proofErr w:type="spellEnd"/>
+      <w:r>
+        <w:t xml:space="preserve"> – A Cryptocurrency Advisory Tool</w:t>
       </w:r>
     </w:p>
     <w:p>
@@ -2855,7 +3033,11 @@
         <w:footnoteReference w:id="5"/>
       </w:r>
       <w:r>
-        <w:t xml:space="preserve">. Other factors come into play when the data is at various scales; e.g., daily, hourly, or minute. Data sampling less than a day is influenced by high frequency trading or algorithmic trading. Opening and closing prices have their own patterns. News and rumors happen at any time and are a driving force to multi-day horizons. In the end, you do not know what will happen tomorrow as no one has a complete picture at any point in time. </w:t>
+        <w:t xml:space="preserve">. Other factors come into play when the data is at various scales; e.g., daily, hourly, or minute. Data sampling less than a day is influenced by high frequency trading or algorithmic trading. Opening and closing prices have their own patterns. News and rumors happen at any time and are a driving force </w:t>
+      </w:r>
+      <w:r>
+        <w:lastRenderedPageBreak/>
+        <w:t xml:space="preserve">to multi-day horizons. In the end, you do not know what will happen tomorrow as no one has a complete picture at any point in time. </w:t>
       </w:r>
       <w:r>
         <w:t>With ever changing data and partial information, we chose not to predict price but instead develop a tool to recommend</w:t>
@@ -2893,12 +3075,14 @@
       <w:r>
         <w:t xml:space="preserve">, </w:t>
       </w:r>
+      <w:proofErr w:type="spellStart"/>
       <w:r>
         <w:rPr>
           <w:i/>
         </w:rPr>
         <w:t>Cryptovisor</w:t>
       </w:r>
+      <w:proofErr w:type="spellEnd"/>
       <w:r>
         <w:t>.</w:t>
       </w:r>
@@ -2907,10 +3091,11 @@
       <w:pPr>
         <w:ind w:firstLine="270"/>
       </w:pPr>
-      <w:r>
-        <w:lastRenderedPageBreak/>
+      <w:proofErr w:type="spellStart"/>
+      <w:r>
         <w:t>Cryptovisor</w:t>
       </w:r>
+      <w:proofErr w:type="spellEnd"/>
       <w:r>
         <w:t xml:space="preserve"> is an advisory or recommendation tool for a cryptocurrency investor to query current or past periods for a buy, sell, or hold position regarding </w:t>
       </w:r>
@@ -3109,7 +3294,21 @@
         <w:rPr>
           <w:sz w:val="18"/>
         </w:rPr>
-        <w:t xml:space="preserve"> Cryptovisor system diagram.</w:t>
+        <w:t xml:space="preserve"> </w:t>
+      </w:r>
+      <w:proofErr w:type="spellStart"/>
+      <w:r>
+        <w:rPr>
+          <w:sz w:val="18"/>
+        </w:rPr>
+        <w:t>Cryptovisor</w:t>
+      </w:r>
+      <w:proofErr w:type="spellEnd"/>
+      <w:r>
+        <w:rPr>
+          <w:sz w:val="18"/>
+        </w:rPr>
+        <w:t xml:space="preserve"> system diagram.</w:t>
       </w:r>
     </w:p>
     <w:p>
@@ -3128,12 +3327,14 @@
       <w:r>
         <w:t xml:space="preserve">The </w:t>
       </w:r>
+      <w:proofErr w:type="spellStart"/>
       <w:r>
         <w:rPr>
           <w:i/>
         </w:rPr>
         <w:t>Cryptovisor</w:t>
       </w:r>
+      <w:proofErr w:type="spellEnd"/>
       <w:r>
         <w:t xml:space="preserve"> tool</w:t>
       </w:r>
@@ -3207,7 +3408,6 @@
         <w:t xml:space="preserve">a </w:t>
       </w:r>
       <w:r>
-        <w:lastRenderedPageBreak/>
         <w:t>one-hour</w:t>
       </w:r>
       <w:r>
@@ -4572,7 +4772,15 @@
         <w:t>modeler</w:t>
       </w:r>
       <w:r>
-        <w:t xml:space="preserve"> component reads in labeled data, cleans it, and separates out features from the labels. A stochastic gradient boost classifier, XGBoost, is then trained with a stratified 5-fold cross validation</w:t>
+        <w:t xml:space="preserve"> component reads in labeled data, cleans it, and separates out features from the labels. A stochastic gradient boost classifier, </w:t>
+      </w:r>
+      <w:proofErr w:type="spellStart"/>
+      <w:r>
+        <w:t>XGBoost</w:t>
+      </w:r>
+      <w:proofErr w:type="spellEnd"/>
+      <w:r>
+        <w:t>, is then trained with a stratified 5-fold cross validation</w:t>
       </w:r>
       <w:r>
         <w:t xml:space="preserve"> to determine accuracy</w:t>
@@ -4593,7 +4801,11 @@
         <w:t xml:space="preserve"> simpl</w:t>
       </w:r>
       <w:r>
-        <w:t xml:space="preserve">ified model is then used to provide a trading strategy for past and current time period for the </w:t>
+        <w:t xml:space="preserve">ified model is then used </w:t>
+      </w:r>
+      <w:r>
+        <w:lastRenderedPageBreak/>
+        <w:t xml:space="preserve">to provide a trading strategy for past and current time period for the </w:t>
       </w:r>
       <w:r>
         <w:t xml:space="preserve">desired </w:t>
@@ -4631,7 +4843,6 @@
         <w:t xml:space="preserve"> would </w:t>
       </w:r>
       <w:r>
-        <w:lastRenderedPageBreak/>
         <w:t xml:space="preserve">read </w:t>
       </w:r>
       <w:r>
@@ -4716,12 +4927,14 @@
       <w:r>
         <w:t xml:space="preserve">The historical pricing data for Bitcoin was obtained from </w:t>
       </w:r>
+      <w:proofErr w:type="spellStart"/>
       <w:r>
         <w:t>CryptoCompare</w:t>
       </w:r>
       <w:r>
         <w:t>’s</w:t>
       </w:r>
+      <w:proofErr w:type="spellEnd"/>
       <w:r>
         <w:t xml:space="preserve"> API</w:t>
       </w:r>
@@ -4988,6 +5201,7 @@
         </w:rPr>
         <w:t xml:space="preserve"> read into </w:t>
       </w:r>
+      <w:proofErr w:type="spellStart"/>
       <w:r>
         <w:rPr>
           <w:i/>
@@ -5002,6 +5216,7 @@
         </w:rPr>
         <w:t>abeler</w:t>
       </w:r>
+      <w:proofErr w:type="spellEnd"/>
       <w:r>
         <w:rPr>
           <w:lang w:val="en-GB"/>
@@ -5414,6 +5629,7 @@
         </w:rPr>
         <w:t xml:space="preserve"> </w:t>
       </w:r>
+      <w:proofErr w:type="spellStart"/>
       <w:r>
         <w:rPr>
           <w:i/>
@@ -5428,6 +5644,7 @@
         </w:rPr>
         <w:t>abeler</w:t>
       </w:r>
+      <w:proofErr w:type="spellEnd"/>
       <w:r>
         <w:rPr>
           <w:lang w:val="en-GB"/>
@@ -5891,6 +6108,7 @@
                 <w:sz w:val="18"/>
                 <w:szCs w:val="18"/>
               </w:rPr>
+              <w:lastRenderedPageBreak/>
               <w:t>Bollinger Mid Lag 1</w:t>
             </w:r>
           </w:p>
@@ -6220,7 +6438,6 @@
                 <w:sz w:val="18"/>
                 <w:szCs w:val="18"/>
               </w:rPr>
-              <w:lastRenderedPageBreak/>
               <w:t>RSI Lag2</w:t>
             </w:r>
           </w:p>
@@ -7091,11 +7308,6 @@
     <w:p>
       <w:pPr>
         <w:spacing w:before="220" w:after="220"/>
-      </w:pPr>
-    </w:p>
-    <w:p>
-      <w:pPr>
-        <w:spacing w:before="220" w:after="220"/>
         <w:jc w:val="center"/>
       </w:pPr>
       <w:r>
@@ -7105,13 +7317,13 @@
         <mc:AlternateContent>
           <mc:Choice Requires="wps">
             <w:drawing>
-              <wp:anchor distT="0" distB="0" distL="114300" distR="114300" simplePos="0" relativeHeight="251659264" behindDoc="0" locked="0" layoutInCell="1" allowOverlap="1" wp14:anchorId="03ABA9C1" wp14:editId="33F9C2AC">
+              <wp:anchor distT="0" distB="0" distL="114300" distR="114300" simplePos="0" relativeHeight="251659264" behindDoc="0" locked="0" layoutInCell="1" allowOverlap="1" wp14:anchorId="03ABA9C1" wp14:editId="7A3823A8">
                 <wp:simplePos x="0" y="0"/>
                 <wp:positionH relativeFrom="column">
-                  <wp:posOffset>1940845</wp:posOffset>
+                  <wp:posOffset>1940560</wp:posOffset>
                 </wp:positionH>
                 <wp:positionV relativeFrom="paragraph">
-                  <wp:posOffset>492848</wp:posOffset>
+                  <wp:posOffset>607060</wp:posOffset>
                 </wp:positionV>
                 <wp:extent cx="220717" cy="208104"/>
                 <wp:effectExtent l="0" t="0" r="8255" b="8255"/>
@@ -7162,7 +7374,7 @@
           </mc:Choice>
           <mc:Fallback>
             <w:pict>
-              <v:rect w14:anchorId="57AB7FA6" id="Rectangle 19" o:spid="_x0000_s1026" style="position:absolute;margin-left:152.8pt;margin-top:38.8pt;width:17.4pt;height:16.4pt;z-index:251659264;visibility:visible;mso-wrap-style:square;mso-wrap-distance-left:9pt;mso-wrap-distance-top:0;mso-wrap-distance-right:9pt;mso-wrap-distance-bottom:0;mso-position-horizontal:absolute;mso-position-horizontal-relative:text;mso-position-vertical:absolute;mso-position-vertical-relative:text;v-text-anchor:middle" o:gfxdata="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" filled="f" strokecolor="#1f3763 [1604]" strokeweight="1pt"/>
+              <v:rect w14:anchorId="4270FAF1" id="Rectangle 19" o:spid="_x0000_s1026" style="position:absolute;margin-left:152.8pt;margin-top:47.8pt;width:17.4pt;height:16.4pt;z-index:251659264;visibility:visible;mso-wrap-style:square;mso-wrap-distance-left:9pt;mso-wrap-distance-top:0;mso-wrap-distance-right:9pt;mso-wrap-distance-bottom:0;mso-position-horizontal:absolute;mso-position-horizontal-relative:text;mso-position-vertical:absolute;mso-position-vertical-relative:text;v-text-anchor:middle" o:gfxdata="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" filled="f" strokecolor="#1f3763 [1604]" strokeweight="1pt"/>
             </w:pict>
           </mc:Fallback>
         </mc:AlternateContent>
@@ -7654,12 +7866,17 @@
         <w:t xml:space="preserve">and Table 5 for </w:t>
       </w:r>
       <w:r>
-        <w:t xml:space="preserve">translation of </w:t>
+        <w:t xml:space="preserve">translation </w:t>
+      </w:r>
+      <w:proofErr w:type="spellStart"/>
+      <w:r>
+        <w:t xml:space="preserve">of </w:t>
       </w:r>
       <w:proofErr w:type="gramStart"/>
       <w:r>
         <w:t>f</w:t>
       </w:r>
+      <w:proofErr w:type="spellEnd"/>
       <w:r>
         <w:t>{</w:t>
       </w:r>
@@ -7728,14 +7945,22 @@
         <w:rPr>
           <w:lang w:val="en-GB"/>
         </w:rPr>
-        <w:t>Bear market signal results from l</w:t>
-      </w:r>
+        <w:t xml:space="preserve">Bear market signal results from </w:t>
+      </w:r>
+      <w:proofErr w:type="spellStart"/>
       <w:r>
         <w:rPr>
           <w:lang w:val="en-GB"/>
         </w:rPr>
+        <w:t>l</w:t>
+      </w:r>
+      <w:r>
+        <w:rPr>
+          <w:lang w:val="en-GB"/>
+        </w:rPr>
         <w:t>abeler</w:t>
       </w:r>
+      <w:proofErr w:type="spellEnd"/>
       <w:r>
         <w:rPr>
           <w:lang w:val="en-GB"/>
@@ -8131,6 +8356,7 @@
         </w:rPr>
         <w:t xml:space="preserve"> from </w:t>
       </w:r>
+      <w:proofErr w:type="spellStart"/>
       <w:r>
         <w:rPr>
           <w:lang w:val="en-GB"/>
@@ -8141,7 +8367,14 @@
         <w:rPr>
           <w:lang w:val="en-GB"/>
         </w:rPr>
-        <w:t>ler component</w:t>
+        <w:t>ler</w:t>
+      </w:r>
+      <w:proofErr w:type="spellEnd"/>
+      <w:r>
+        <w:rPr>
+          <w:lang w:val="en-GB"/>
+        </w:rPr>
+        <w:t xml:space="preserve"> component</w:t>
       </w:r>
       <w:r>
         <w:rPr>
@@ -8363,7 +8596,23 @@
                 <w:sz w:val="18"/>
                 <w:szCs w:val="18"/>
               </w:rPr>
-              <w:t xml:space="preserve"> (Rf=0%)</w:t>
+              <w:t xml:space="preserve"> (</w:t>
+            </w:r>
+            <w:proofErr w:type="spellStart"/>
+            <w:r>
+              <w:rPr>
+                <w:sz w:val="18"/>
+                <w:szCs w:val="18"/>
+              </w:rPr>
+              <w:t>Rf</w:t>
+            </w:r>
+            <w:proofErr w:type="spellEnd"/>
+            <w:r>
+              <w:rPr>
+                <w:sz w:val="18"/>
+                <w:szCs w:val="18"/>
+              </w:rPr>
+              <w:t>=0%)</w:t>
             </w:r>
           </w:p>
         </w:tc>
@@ -8979,7 +9228,23 @@
                 <w:sz w:val="18"/>
                 <w:szCs w:val="18"/>
               </w:rPr>
-              <w:t>Close price prev period</w:t>
+              <w:t xml:space="preserve">Close price </w:t>
+            </w:r>
+            <w:proofErr w:type="spellStart"/>
+            <w:r>
+              <w:rPr>
+                <w:sz w:val="18"/>
+                <w:szCs w:val="18"/>
+              </w:rPr>
+              <w:t>prev</w:t>
+            </w:r>
+            <w:proofErr w:type="spellEnd"/>
+            <w:r>
+              <w:rPr>
+                <w:sz w:val="18"/>
+                <w:szCs w:val="18"/>
+              </w:rPr>
+              <w:t xml:space="preserve"> period</w:t>
             </w:r>
           </w:p>
         </w:tc>
@@ -9047,7 +9312,23 @@
                 <w:sz w:val="18"/>
                 <w:szCs w:val="18"/>
               </w:rPr>
-              <w:t>Volume prev period</w:t>
+              <w:t xml:space="preserve">Volume </w:t>
+            </w:r>
+            <w:proofErr w:type="spellStart"/>
+            <w:r>
+              <w:rPr>
+                <w:sz w:val="18"/>
+                <w:szCs w:val="18"/>
+              </w:rPr>
+              <w:t>prev</w:t>
+            </w:r>
+            <w:proofErr w:type="spellEnd"/>
+            <w:r>
+              <w:rPr>
+                <w:sz w:val="18"/>
+                <w:szCs w:val="18"/>
+              </w:rPr>
+              <w:t xml:space="preserve"> period</w:t>
             </w:r>
           </w:p>
         </w:tc>
@@ -9108,7 +9389,23 @@
                 <w:sz w:val="18"/>
                 <w:szCs w:val="18"/>
               </w:rPr>
-              <w:t>BB low prev period</w:t>
+              <w:t xml:space="preserve">BB low </w:t>
+            </w:r>
+            <w:proofErr w:type="spellStart"/>
+            <w:r>
+              <w:rPr>
+                <w:sz w:val="18"/>
+                <w:szCs w:val="18"/>
+              </w:rPr>
+              <w:t>prev</w:t>
+            </w:r>
+            <w:proofErr w:type="spellEnd"/>
+            <w:r>
+              <w:rPr>
+                <w:sz w:val="18"/>
+                <w:szCs w:val="18"/>
+              </w:rPr>
+              <w:t xml:space="preserve"> period</w:t>
             </w:r>
           </w:p>
         </w:tc>
@@ -9169,7 +9466,23 @@
                 <w:sz w:val="18"/>
                 <w:szCs w:val="18"/>
               </w:rPr>
-              <w:t>BB mid prev period</w:t>
+              <w:t xml:space="preserve">BB mid </w:t>
+            </w:r>
+            <w:proofErr w:type="spellStart"/>
+            <w:r>
+              <w:rPr>
+                <w:sz w:val="18"/>
+                <w:szCs w:val="18"/>
+              </w:rPr>
+              <w:t>prev</w:t>
+            </w:r>
+            <w:proofErr w:type="spellEnd"/>
+            <w:r>
+              <w:rPr>
+                <w:sz w:val="18"/>
+                <w:szCs w:val="18"/>
+              </w:rPr>
+              <w:t xml:space="preserve"> period</w:t>
             </w:r>
           </w:p>
         </w:tc>
@@ -9230,7 +9543,23 @@
                 <w:sz w:val="18"/>
                 <w:szCs w:val="18"/>
               </w:rPr>
-              <w:t>BB high prev period</w:t>
+              <w:t xml:space="preserve">BB high </w:t>
+            </w:r>
+            <w:proofErr w:type="spellStart"/>
+            <w:r>
+              <w:rPr>
+                <w:sz w:val="18"/>
+                <w:szCs w:val="18"/>
+              </w:rPr>
+              <w:t>prev</w:t>
+            </w:r>
+            <w:proofErr w:type="spellEnd"/>
+            <w:r>
+              <w:rPr>
+                <w:sz w:val="18"/>
+                <w:szCs w:val="18"/>
+              </w:rPr>
+              <w:t xml:space="preserve"> period</w:t>
             </w:r>
           </w:p>
         </w:tc>
@@ -9639,7 +9968,23 @@
                 <w:sz w:val="18"/>
                 <w:szCs w:val="18"/>
               </w:rPr>
-              <w:t>RSI prev period</w:t>
+              <w:t xml:space="preserve">RSI </w:t>
+            </w:r>
+            <w:proofErr w:type="spellStart"/>
+            <w:r>
+              <w:rPr>
+                <w:sz w:val="18"/>
+                <w:szCs w:val="18"/>
+              </w:rPr>
+              <w:t>prev</w:t>
+            </w:r>
+            <w:proofErr w:type="spellEnd"/>
+            <w:r>
+              <w:rPr>
+                <w:sz w:val="18"/>
+                <w:szCs w:val="18"/>
+              </w:rPr>
+              <w:t xml:space="preserve"> period</w:t>
             </w:r>
           </w:p>
         </w:tc>
@@ -10230,7 +10575,6 @@
         <w:t>Line colors indicate clusters and the thickness of the lines indicate the strength of the correlation.</w:t>
       </w:r>
     </w:p>
-    <w:p/>
     <w:p>
       <w:r>
         <w:rPr>
@@ -10464,15 +10808,11 @@
       </w:r>
     </w:p>
     <w:p>
-      <w:pPr>
-        <w:ind w:firstLine="0"/>
-      </w:pPr>
-    </w:p>
-    <w:p>
       <w:r>
         <w:rPr>
           <w:noProof/>
         </w:rPr>
+        <w:lastRenderedPageBreak/>
         <w:drawing>
           <wp:inline distT="0" distB="0" distL="0" distR="0" wp14:anchorId="6F17B110" wp14:editId="62179DFA">
             <wp:extent cx="3840479" cy="3072384"/>
@@ -10585,7 +10925,6 @@
         <w:t>.</w:t>
       </w:r>
     </w:p>
-    <w:p/>
     <w:p>
       <w:r>
         <w:rPr>
@@ -10661,7 +11000,6 @@
           <w:b/>
           <w:sz w:val="18"/>
         </w:rPr>
-        <w:lastRenderedPageBreak/>
         <w:t xml:space="preserve">Fig. </w:t>
       </w:r>
       <w:r>
@@ -10705,15 +11043,11 @@
       </w:r>
     </w:p>
     <w:p>
-      <w:pPr>
-        <w:ind w:firstLine="0"/>
-      </w:pPr>
-    </w:p>
-    <w:p>
       <w:r>
         <w:rPr>
           <w:noProof/>
         </w:rPr>
+        <w:lastRenderedPageBreak/>
         <w:drawing>
           <wp:inline distT="0" distB="0" distL="0" distR="0" wp14:anchorId="2D72C312" wp14:editId="77D731DD">
             <wp:extent cx="3877055" cy="3101644"/>
@@ -12303,7 +12637,23 @@
                 <w:sz w:val="18"/>
                 <w:szCs w:val="18"/>
               </w:rPr>
-              <w:t>Sharpe Ratio (Rf=0%)</w:t>
+              <w:t>Sharpe Ratio (</w:t>
+            </w:r>
+            <w:proofErr w:type="spellStart"/>
+            <w:r>
+              <w:rPr>
+                <w:sz w:val="18"/>
+                <w:szCs w:val="18"/>
+              </w:rPr>
+              <w:t>Rf</w:t>
+            </w:r>
+            <w:proofErr w:type="spellEnd"/>
+            <w:r>
+              <w:rPr>
+                <w:sz w:val="18"/>
+                <w:szCs w:val="18"/>
+              </w:rPr>
+              <w:t>=0%)</w:t>
             </w:r>
           </w:p>
         </w:tc>
@@ -12494,7 +12844,7 @@
         <w:t>r</w:t>
       </w:r>
       <w:r>
-        <w:t xml:space="preserve">ecommendations are recognized as the global anti-money laundering (AML) and counter-terrorist financing (CFT) standard [10]. FATF published its first report in 2013 providing an initial guidance to online alternative currencies. In the report, the organization notes that “given the developing nature of alternate online currencies, the FATF may consider further work in this area in the future [10].” </w:t>
+        <w:t>ecommendations are recognized as the global anti-money laundering (AML) and counter-terrorist financing (CFT) standard [10]. FATF published its first report in 2013 providing an initial guidance to online alternative currencies. In the report, the organization notes that “given the developing nature of alternate online currencies, the FATF may consider further work in this area in the future [10].”</w:t>
       </w:r>
     </w:p>
     <w:p>
@@ -12562,7 +12912,15 @@
     </w:p>
     <w:p>
       <w:r>
-        <w:t>A decentralized network means there is no central oversight body for cryptocurrencies. The current maturity level of governance/stewardship of this technology is similar to the early days of the internet as noted by the Tapscotts [15]. FATF is concerned that lack of a central “trusted” authority to regulate and generate currencies will lead to exploits.</w:t>
+        <w:t xml:space="preserve">A decentralized network means there is no central oversight body for cryptocurrencies. The current maturity level of governance/stewardship of this technology is similar to the early days of the internet as noted by the </w:t>
+      </w:r>
+      <w:proofErr w:type="spellStart"/>
+      <w:r>
+        <w:t>Tapscotts</w:t>
+      </w:r>
+      <w:proofErr w:type="spellEnd"/>
+      <w:r>
+        <w:t xml:space="preserve"> [15]. FATF is concerned that lack of a central “trusted” authority to regulate and generate currencies will lead to exploits.</w:t>
       </w:r>
     </w:p>
     <w:p>
@@ -12619,7 +12977,15 @@
         <w:t xml:space="preserve"> </w:t>
       </w:r>
       <w:r>
-        <w:t xml:space="preserve">In this paper we have presented a tool, Cryptovisor, that is 95.5% accurate in determining the buy, sell or hold position for Bitcoin. This tool uses a stochastic gradient boost classifier trained from a model labeled by </w:t>
+        <w:t xml:space="preserve">In this paper we have presented a tool, </w:t>
+      </w:r>
+      <w:proofErr w:type="spellStart"/>
+      <w:r>
+        <w:t>Cryptovisor</w:t>
+      </w:r>
+      <w:proofErr w:type="spellEnd"/>
+      <w:r>
+        <w:t xml:space="preserve">, that is 95.5% accurate in determining the buy, sell or hold position for Bitcoin. This tool uses a stochastic gradient boost classifier trained from a model labeled by </w:t>
       </w:r>
       <w:r>
         <w:t xml:space="preserve">an algorithm using multiple </w:t>
@@ -12653,7 +13019,15 @@
     </w:p>
     <w:p>
       <w:r>
-        <w:t>We have also seen that sentiment analysis shows signs of being a key indicator in Bitcoin trends. The chatter in the social online environments tend to precede large spikes or valleys in Bitcoin. In the future, adding sentiment trend analysis to the Cryptovisor investment tool will further enhance the tool’s capabilities.</w:t>
+        <w:t xml:space="preserve">We have also seen that sentiment analysis shows signs of being a key indicator in Bitcoin trends. The chatter in the social online environments tend to precede large spikes or valleys in Bitcoin. In the future, adding sentiment trend analysis to the </w:t>
+      </w:r>
+      <w:proofErr w:type="spellStart"/>
+      <w:r>
+        <w:t>Cryptovisor</w:t>
+      </w:r>
+      <w:proofErr w:type="spellEnd"/>
+      <w:r>
+        <w:t xml:space="preserve"> investment tool will further enhance the tool’s capabilities.</w:t>
       </w:r>
     </w:p>
     <w:p>
@@ -12683,7 +13057,23 @@
         <w:ind w:firstLine="270"/>
       </w:pPr>
       <w:r>
-        <w:t>For the sentimentor component, we propose to expand on the scope of CryptoCompare’s sentiment sources to include search engine trends. In addition, we would focus on enhancing the Points calculation scope to include a “mature sentiment” measure by weighting the instances within the sentiment traffic.</w:t>
+        <w:t xml:space="preserve">For the </w:t>
+      </w:r>
+      <w:proofErr w:type="spellStart"/>
+      <w:r>
+        <w:t>sentimentor</w:t>
+      </w:r>
+      <w:proofErr w:type="spellEnd"/>
+      <w:r>
+        <w:t xml:space="preserve"> component, we propose to expand on the scope of </w:t>
+      </w:r>
+      <w:proofErr w:type="spellStart"/>
+      <w:r>
+        <w:t>CryptoCompare’s</w:t>
+      </w:r>
+      <w:proofErr w:type="spellEnd"/>
+      <w:r>
+        <w:t xml:space="preserve"> sentiment sources to include search engine trends. In addition, we would focus on enhancing the Points calculation scope to include a “mature sentiment” measure by weighting the instances within the sentiment traffic.</w:t>
       </w:r>
     </w:p>
     <w:p>
@@ -12791,8 +13181,13 @@
       <w:r>
         <w:t xml:space="preserve"> </w:t>
       </w:r>
-      <w:r>
-        <w:t xml:space="preserve">Poyser, O.: </w:t>
+      <w:proofErr w:type="spellStart"/>
+      <w:r>
+        <w:t>Poyser</w:t>
+      </w:r>
+      <w:proofErr w:type="spellEnd"/>
+      <w:r>
+        <w:t xml:space="preserve">, O.: </w:t>
       </w:r>
       <w:r>
         <w:t>Exploring the Determinants of Bitcoin’s price, an application of Bayesian Structural Time Serie</w:t>
@@ -12846,7 +13241,15 @@
         <w:t xml:space="preserve">. </w:t>
       </w:r>
       <w:r>
-        <w:t xml:space="preserve">Fletcher, T., Hussain, Z., Shawe-Taylor, J.: </w:t>
+        <w:t xml:space="preserve">Fletcher, T., Hussain, Z., </w:t>
+      </w:r>
+      <w:proofErr w:type="spellStart"/>
+      <w:r>
+        <w:t>Shawe</w:t>
+      </w:r>
+      <w:proofErr w:type="spellEnd"/>
+      <w:r>
+        <w:t xml:space="preserve">-Taylor, J.: </w:t>
       </w:r>
       <w:r>
         <w:t>Currency Forecasting using Multiple Kernel Learning with Financially Motivated Features</w:t>
@@ -12890,7 +13293,15 @@
         <w:t>9</w:t>
       </w:r>
       <w:r>
-        <w:t xml:space="preserve">. Tapscott D., Tapscott A. (2017). Realizing the Potential of Blockchain. A Multistakeholder Approach to the Stewardship of Blockchain and Cryptocurrencies: Whitepaper. Retrieved from World Economic Forum website:      </w:t>
+        <w:t xml:space="preserve">. Tapscott D., Tapscott A. (2017). Realizing the Potential of Blockchain. A </w:t>
+      </w:r>
+      <w:proofErr w:type="spellStart"/>
+      <w:r>
+        <w:t>Multistakeholder</w:t>
+      </w:r>
+      <w:proofErr w:type="spellEnd"/>
+      <w:r>
+        <w:t xml:space="preserve"> Approach to the Stewardship of Blockchain and Cryptocurrencies: Whitepaper. Retrieved from World Economic Forum website:      </w:t>
       </w:r>
     </w:p>
     <w:p>
@@ -12938,7 +13349,23 @@
         <w:t>1</w:t>
       </w:r>
       <w:r>
-        <w:t>. Meiklejohn, S., Pomarole, M., Jordan, G., Levchenko, K., McCoy, D., Voelker, G. M., &amp; Savage, S.</w:t>
+        <w:t xml:space="preserve">. Meiklejohn, S., </w:t>
+      </w:r>
+      <w:proofErr w:type="spellStart"/>
+      <w:r>
+        <w:t>Pomarole</w:t>
+      </w:r>
+      <w:proofErr w:type="spellEnd"/>
+      <w:r>
+        <w:t xml:space="preserve">, M., Jordan, G., </w:t>
+      </w:r>
+      <w:proofErr w:type="spellStart"/>
+      <w:r>
+        <w:t>Levchenko</w:t>
+      </w:r>
+      <w:proofErr w:type="spellEnd"/>
+      <w:r>
+        <w:t>, K., McCoy, D., Voelker, G. M., &amp; Savage, S.</w:t>
       </w:r>
       <w:r>
         <w:t>:</w:t>
@@ -12958,13 +13385,53 @@
         <w:t>2</w:t>
       </w:r>
       <w:r>
-        <w:t>. Sasson, E. B., Chiesa, A., Garman, C., Green, M., Miers, I., Tromer, E., &amp; Virza, M.</w:t>
+        <w:t xml:space="preserve">. </w:t>
+      </w:r>
+      <w:proofErr w:type="spellStart"/>
+      <w:r>
+        <w:t>Sasson</w:t>
+      </w:r>
+      <w:proofErr w:type="spellEnd"/>
+      <w:r>
+        <w:t xml:space="preserve">, E. B., Chiesa, A., Garman, C., Green, M., </w:t>
+      </w:r>
+      <w:proofErr w:type="spellStart"/>
+      <w:r>
+        <w:t>Miers</w:t>
+      </w:r>
+      <w:proofErr w:type="spellEnd"/>
+      <w:r>
+        <w:t xml:space="preserve">, I., </w:t>
+      </w:r>
+      <w:proofErr w:type="spellStart"/>
+      <w:r>
+        <w:t>Tromer</w:t>
+      </w:r>
+      <w:proofErr w:type="spellEnd"/>
+      <w:r>
+        <w:t xml:space="preserve">, E., &amp; </w:t>
+      </w:r>
+      <w:proofErr w:type="spellStart"/>
+      <w:r>
+        <w:t>Virza</w:t>
+      </w:r>
+      <w:proofErr w:type="spellEnd"/>
+      <w:r>
+        <w:t>, M.</w:t>
       </w:r>
       <w:r>
         <w:t>:</w:t>
       </w:r>
       <w:r>
-        <w:t xml:space="preserve"> Zerocash: Decentralized Anonymous Payments from Bitcoin. 2014 IEEE Symposium on Security and Privacy. doi:10.1109/sp.2014.36</w:t>
+        <w:t xml:space="preserve"> </w:t>
+      </w:r>
+      <w:proofErr w:type="spellStart"/>
+      <w:r>
+        <w:t>Zerocash</w:t>
+      </w:r>
+      <w:proofErr w:type="spellEnd"/>
+      <w:r>
+        <w:t>: Decentralized Anonymous Payments from Bitcoin. 2014 IEEE Symposium on Security and Privacy. doi:10.1109/sp.2014.36</w:t>
       </w:r>
     </w:p>
     <w:p>
@@ -13006,7 +13473,15 @@
         <w:t>15</w:t>
       </w:r>
       <w:r>
-        <w:t xml:space="preserve">. Houser, K.: In the Age of Blockchain, Crytpo Has a Major Problem. Futurism. </w:t>
+        <w:t xml:space="preserve">. Houser, K.: In the Age of Blockchain, </w:t>
+      </w:r>
+      <w:proofErr w:type="spellStart"/>
+      <w:r>
+        <w:t>Crytpo</w:t>
+      </w:r>
+      <w:proofErr w:type="spellEnd"/>
+      <w:r>
+        <w:t xml:space="preserve"> Has a Major Problem. Futurism. </w:t>
       </w:r>
       <w:r>
         <w:t>https://futurism.com/the-age-of-blockc</w:t>
@@ -13025,8 +13500,13 @@
       <w:r>
         <w:t xml:space="preserve">. </w:t>
       </w:r>
-      <w:r>
-        <w:t>Gholampour, V.</w:t>
+      <w:proofErr w:type="spellStart"/>
+      <w:r>
+        <w:t>Gholampour</w:t>
+      </w:r>
+      <w:proofErr w:type="spellEnd"/>
+      <w:r>
+        <w:t>, V.</w:t>
       </w:r>
       <w:r>
         <w:t>:</w:t>
@@ -13051,8 +13531,37 @@
       <w:r>
         <w:t xml:space="preserve">. </w:t>
       </w:r>
-      <w:r>
-        <w:t>Smailović, J., Grčar, M., Lavrač, N., &amp; Žnidaršič, M.</w:t>
+      <w:proofErr w:type="spellStart"/>
+      <w:r>
+        <w:t>Smailović</w:t>
+      </w:r>
+      <w:proofErr w:type="spellEnd"/>
+      <w:r>
+        <w:t xml:space="preserve">, J., </w:t>
+      </w:r>
+      <w:proofErr w:type="spellStart"/>
+      <w:r>
+        <w:t>Grčar</w:t>
+      </w:r>
+      <w:proofErr w:type="spellEnd"/>
+      <w:r>
+        <w:t xml:space="preserve">, M., </w:t>
+      </w:r>
+      <w:proofErr w:type="spellStart"/>
+      <w:r>
+        <w:t>Lavrač</w:t>
+      </w:r>
+      <w:proofErr w:type="spellEnd"/>
+      <w:r>
+        <w:t xml:space="preserve">, N., &amp; </w:t>
+      </w:r>
+      <w:proofErr w:type="spellStart"/>
+      <w:r>
+        <w:t>Žnidaršič</w:t>
+      </w:r>
+      <w:proofErr w:type="spellEnd"/>
+      <w:r>
+        <w:t>, M.</w:t>
       </w:r>
       <w:r>
         <w:t xml:space="preserve">: </w:t>
@@ -13072,7 +13581,15 @@
         <w:pStyle w:val="reference"/>
       </w:pPr>
       <w:r>
-        <w:t>18. Buntinx, JP.: Digital Assets vs Cryptocurrencies. May 17, 2017.</w:t>
+        <w:t xml:space="preserve">18. </w:t>
+      </w:r>
+      <w:proofErr w:type="spellStart"/>
+      <w:r>
+        <w:t>Buntinx</w:t>
+      </w:r>
+      <w:proofErr w:type="spellEnd"/>
+      <w:r>
+        <w:t>, JP.: Digital Assets vs Cryptocurrencies. May 17, 2017.</w:t>
       </w:r>
     </w:p>
     <w:p>
@@ -13080,7 +13597,15 @@
         <w:pStyle w:val="reference"/>
       </w:pPr>
       <w:r>
-        <w:t xml:space="preserve">19. Zielak. Coinbase Bitcoin Historical Data. Kaggle, </w:t>
+        <w:t xml:space="preserve">19. </w:t>
+      </w:r>
+      <w:proofErr w:type="spellStart"/>
+      <w:r>
+        <w:t>Zielak</w:t>
+      </w:r>
+      <w:proofErr w:type="spellEnd"/>
+      <w:r>
+        <w:t xml:space="preserve">. Coinbase Bitcoin Historical Data. Kaggle, </w:t>
       </w:r>
       <w:hyperlink r:id="rId26" w:history="1">
         <w:r>
@@ -13137,7 +13662,15 @@
         <w:pStyle w:val="reference"/>
       </w:pPr>
       <w:r>
-        <w:t xml:space="preserve">22. XGBoost, </w:t>
+        <w:t xml:space="preserve">22. </w:t>
+      </w:r>
+      <w:proofErr w:type="spellStart"/>
+      <w:r>
+        <w:t>XGBoost</w:t>
+      </w:r>
+      <w:proofErr w:type="spellEnd"/>
+      <w:r>
+        <w:t xml:space="preserve">, </w:t>
       </w:r>
       <w:hyperlink r:id="rId29" w:history="1">
         <w:r>
@@ -13153,7 +13686,15 @@
         <w:pStyle w:val="reference"/>
       </w:pPr>
       <w:r>
-        <w:t xml:space="preserve">23. XGBoost with Python, </w:t>
+        <w:t xml:space="preserve">23. </w:t>
+      </w:r>
+      <w:proofErr w:type="spellStart"/>
+      <w:r>
+        <w:t>XGBoost</w:t>
+      </w:r>
+      <w:proofErr w:type="spellEnd"/>
+      <w:r>
+        <w:t xml:space="preserve"> with Python, </w:t>
       </w:r>
       <w:hyperlink r:id="rId30" w:history="1">
         <w:r>
@@ -13187,8 +13728,13 @@
       <w:r>
         <w:t xml:space="preserve">25. </w:t>
       </w:r>
-      <w:r>
-        <w:t xml:space="preserve">Chainalysis Team. The Great Bitcoin Price Dip: Its Causes and a Way Forward. </w:t>
+      <w:proofErr w:type="spellStart"/>
+      <w:r>
+        <w:t>Chainalysis</w:t>
+      </w:r>
+      <w:proofErr w:type="spellEnd"/>
+      <w:r>
+        <w:t xml:space="preserve"> Team. The Great Bitcoin Price Dip: Its Causes and a Way Forward. </w:t>
       </w:r>
       <w:hyperlink r:id="rId32" w:history="1">
         <w:r>
@@ -17139,7 +17685,7 @@
 </file>
 
 <file path=customXml/itemProps1.xml><?xml version="1.0" encoding="utf-8"?>
-<ds:datastoreItem xmlns:ds="http://schemas.openxmlformats.org/officeDocument/2006/customXml" ds:itemID="{540884D8-46D8-8648-8801-E1B66F0F676B}">
+<ds:datastoreItem xmlns:ds="http://schemas.openxmlformats.org/officeDocument/2006/customXml" ds:itemID="{53C70186-CD78-6C47-86A1-7A46ADD077BC}">
   <ds:schemaRefs>
     <ds:schemaRef ds:uri="http://schemas.openxmlformats.org/officeDocument/2006/bibliography"/>
   </ds:schemaRefs>

</xml_diff>